<commit_message>
doc: add the rest of the article
</commit_message>
<xml_diff>
--- a/ServerMeshing_1230199.docx
+++ b/ServerMeshing_1230199.docx
@@ -40,17 +40,7 @@
           <w:szCs w:val="22"/>
           <w:lang w:val="pt-PT"/>
         </w:rPr>
-        <w:t>Miguel Ferreira</w:t>
-      </w:r>
-      <w:r>
-        <w:rPr>
-          <w:i/>
-          <w:color w:val="000000"/>
-          <w:sz w:val="22"/>
-          <w:szCs w:val="22"/>
-          <w:lang w:val="pt-PT"/>
-        </w:rPr>
-        <w:t xml:space="preserve"> (1230199)</w:t>
+        <w:t>Miguel Ferreira (1230199)</w:t>
       </w:r>
     </w:p>
     <w:p>
@@ -102,7 +92,7 @@
           <w:pgMar w:top="1008" w:right="936" w:bottom="1008" w:left="936" w:header="432" w:footer="0" w:gutter="0"/>
           <w:cols w:space="720"/>
           <w:formProt w:val="0"/>
-          <w:docGrid w:linePitch="100"/>
+          <w:docGrid w:linePitch="100" w:charSpace="8192"/>
         </w:sectPr>
       </w:pPr>
     </w:p>
@@ -119,9 +109,6 @@
       <w:r>
         <w:rPr>
           <w:rStyle w:val="FootnoteReference"/>
-          <w:rFonts w:ascii="Symbol" w:eastAsia="Symbol" w:hAnsi="Symbol" w:cs="Symbol"/>
-          <w:sz w:val="18"/>
-          <w:szCs w:val="18"/>
         </w:rPr>
         <w:footnoteReference w:customMarkFollows="1" w:id="1"/>
         <w:t></w:t>
@@ -290,7 +277,13 @@
       </w:r>
       <w:proofErr w:type="spellEnd"/>
       <w:r>
-        <w:t xml:space="preserve"> Studios and is expected to change the industry by enabling dynamic load balancing and near-limitless scalability. Server meshing allows multiple servers to work together, distributing player loads dynamically and thereby creating vast, and seamless game worlds without the performance bottlenecks associated with traditional server models.</w:t>
+        <w:t xml:space="preserve"> Studios and is expected to change the industry by enabling dynamic load balancing and near-limitless scalability. Server meshing allows multiple servers to work together, distributing player loads dynamically and </w:t>
+      </w:r>
+      <w:r>
+        <w:t>creating vast,</w:t>
+      </w:r>
+      <w:r>
+        <w:t xml:space="preserve"> seamless game worlds without the performance bottlenecks associated with traditional server models.</w:t>
       </w:r>
     </w:p>
     <w:p>
@@ -329,10 +322,7 @@
         <w:jc w:val="both"/>
       </w:pPr>
       <w:r>
-        <w:t>TiDi</w:t>
-      </w:r>
-      <w:r>
-        <w:t>: Time Dilation</w:t>
+        <w:t>TiDi: Time Dilation</w:t>
       </w:r>
     </w:p>
     <w:p>
@@ -341,13 +331,7 @@
         <w:jc w:val="both"/>
       </w:pPr>
       <w:r>
-        <w:t xml:space="preserve">NPC: </w:t>
-      </w:r>
-      <w:r>
-        <w:t>Non-Player</w:t>
-      </w:r>
-      <w:r>
-        <w:t xml:space="preserve"> Character</w:t>
+        <w:t>NPC: Non-Player Character</w:t>
       </w:r>
     </w:p>
     <w:p>
@@ -363,18 +347,12 @@
         <w:spacing w:before="250"/>
       </w:pPr>
       <w:r>
-        <w:t xml:space="preserve">II. </w:t>
-      </w:r>
-      <w:r>
-        <w:t>Current Distributed software architecture</w:t>
-      </w:r>
-    </w:p>
-    <w:p>
-      <w:r>
-        <w:t>The current scenery of distributed systems offer solutions that are highly scalable and reliable,</w:t>
-      </w:r>
-      <w:r>
-        <w:t xml:space="preserve"> allowing for mass exchange in data, tools like Kubernetes allow for easy horizontal scalability and as distributed architectures become more prevalent it is a must use </w:t>
+        <w:t>II. Current Distributed software architecture</w:t>
+      </w:r>
+    </w:p>
+    <w:p>
+      <w:r>
+        <w:t xml:space="preserve">The current scenery of distributed systems offer solutions that are highly scalable and reliable, allowing for mass exchange in data, tools like Kubernetes allow for easy horizontal scalability and as distributed architectures become more prevalent it is a must use </w:t>
       </w:r>
       <w:proofErr w:type="gramStart"/>
       <w:r>
@@ -393,120 +371,147 @@
     <w:p>
       <w:pPr>
         <w:pStyle w:val="Heading2"/>
+        <w:numPr>
+          <w:ilvl w:val="0"/>
+          <w:numId w:val="3"/>
+        </w:numPr>
+        <w:spacing w:before="240"/>
+      </w:pPr>
+      <w:r>
+        <w:t>Differences</w:t>
+      </w:r>
+    </w:p>
+    <w:p>
+      <w:pPr>
+        <w:jc w:val="both"/>
+      </w:pPr>
+      <w:r>
+        <w:t xml:space="preserve">Even if modern software architecture has been improving, even being able to work with millions of data, our games server architecture still has problems in proving these capabilities. The main problem is that games are full of state, </w:t>
+      </w:r>
+      <w:proofErr w:type="gramStart"/>
+      <w:r>
+        <w:t>an</w:t>
+      </w:r>
+      <w:proofErr w:type="gramEnd"/>
+      <w:r>
+        <w:t xml:space="preserve"> state management is still one of the biggest hurdles to solve, and this problem is accentuated on game servers due to its innate need for high state management [3]. As such, we have seen these kinds of limitations in display, for example, with eve online when the biggest online battle happened [4], it was needed to reinforce the servers and use a special technology created by the formers, called </w:t>
+      </w:r>
+      <w:proofErr w:type="gramStart"/>
+      <w:r>
+        <w:t>TiDi[</w:t>
+      </w:r>
+      <w:proofErr w:type="gramEnd"/>
+      <w:r>
+        <w:t>5] which slows down game time so servers do not crash.</w:t>
+      </w:r>
+    </w:p>
+    <w:p>
+      <w:pPr>
+        <w:pStyle w:val="Heading1"/>
+        <w:spacing w:before="250"/>
+      </w:pPr>
+      <w:r>
+        <w:t>III. Server Meshing: A Technological Overview</w:t>
+      </w:r>
+    </w:p>
+    <w:p>
+      <w:pPr>
+        <w:jc w:val="both"/>
+        <w:rPr>
+          <w:rFonts w:eastAsia="Times"/>
+        </w:rPr>
+      </w:pPr>
+      <w:r>
+        <w:rPr>
+          <w:rFonts w:eastAsia="Times"/>
+        </w:rPr>
+        <w:t>Server meshing is the process of dynamically splitting the load of a game world across multiple servers, effectively treating them as a unified entity. This contrasts with the more traditional sharded servers’ model, like the mega servers of Guild Wars 2[6], where game worlds are divided into static instances. In server meshing, a game world can be hosted across multiple servers that coordinate dynamically based on real-time load and player activity.</w:t>
+      </w:r>
+    </w:p>
+    <w:p>
+      <w:pPr>
+        <w:jc w:val="both"/>
+        <w:rPr>
+          <w:rFonts w:eastAsia="Times"/>
+        </w:rPr>
+      </w:pPr>
+      <w:r>
+        <w:rPr>
+          <w:rFonts w:eastAsia="Times"/>
+        </w:rPr>
+        <w:t>Two primary types of server meshing have been proposed:</w:t>
+      </w:r>
+    </w:p>
+    <w:p>
+      <w:pPr>
+        <w:pStyle w:val="ListParagraph"/>
         <w:numPr>
           <w:ilvl w:val="0"/>
           <w:numId w:val="4"/>
         </w:numPr>
+        <w:rPr>
+          <w:rFonts w:eastAsia="Times"/>
+        </w:rPr>
+      </w:pPr>
+      <w:r>
+        <w:rPr>
+          <w:rFonts w:eastAsia="Times"/>
+          <w:b/>
+          <w:bCs/>
+        </w:rPr>
+        <w:t>Static Server Mesh</w:t>
+      </w:r>
+      <w:r>
+        <w:rPr>
+          <w:rFonts w:eastAsia="Times"/>
+        </w:rPr>
+        <w:t>: In this configuration, the game world is partitioned into predefined areas, with each area assigned to a specific server. Players seamlessly transition between these areas without needing to experience loading screens. However, the static mesh does not allow for dynamic reallocation of server resources [7].</w:t>
+      </w:r>
+    </w:p>
+    <w:p>
+      <w:pPr>
+        <w:pStyle w:val="ListParagraph"/>
+        <w:numPr>
+          <w:ilvl w:val="0"/>
+          <w:numId w:val="4"/>
+        </w:numPr>
+        <w:rPr>
+          <w:rFonts w:eastAsia="Times"/>
+        </w:rPr>
+      </w:pPr>
+      <w:r>
+        <w:rPr>
+          <w:rFonts w:eastAsia="Times"/>
+          <w:b/>
+          <w:bCs/>
+        </w:rPr>
+        <w:t>Dynamic Server Mesh</w:t>
+      </w:r>
+      <w:r>
+        <w:rPr>
+          <w:rFonts w:eastAsia="Times"/>
+        </w:rPr>
+        <w:t xml:space="preserve">: This more advanced configuration allows for real-time load distribution. The game world is not divided into static zones but rather allocated based on player density and server capacity. Servers can dynamically adjust to handle more players in high-traffic areas or offload areas </w:t>
+      </w:r>
+      <w:r>
+        <w:rPr>
+          <w:rFonts w:eastAsia="Times"/>
+        </w:rPr>
+        <w:lastRenderedPageBreak/>
+        <w:t>with fewer players, optimizing performance and scalability [7].</w:t>
+      </w:r>
+    </w:p>
+    <w:p>
+      <w:pPr>
+        <w:pStyle w:val="Heading2"/>
+        <w:numPr>
+          <w:ilvl w:val="0"/>
+          <w:numId w:val="5"/>
+        </w:numPr>
         <w:spacing w:before="240"/>
       </w:pPr>
       <w:r>
-        <w:t>Differences</w:t>
-      </w:r>
-    </w:p>
-    <w:p>
-      <w:pPr>
-        <w:jc w:val="both"/>
-      </w:pPr>
-      <w:r>
-        <w:t xml:space="preserve">Even if modern software architecture has been improving, even being able to work with millions of data, our games server architecture still </w:t>
-      </w:r>
-      <w:r>
-        <w:t>has</w:t>
-      </w:r>
-      <w:r>
-        <w:t xml:space="preserve"> problems in proving these capabilities. The main problem is that games are full of state, </w:t>
-      </w:r>
-      <w:proofErr w:type="gramStart"/>
-      <w:r>
-        <w:t>an</w:t>
-      </w:r>
-      <w:proofErr w:type="gramEnd"/>
-      <w:r>
-        <w:t xml:space="preserve"> state management is still one of the biggest hurdles to solve, and this problem is accentuated on game servers due to its innate need for high state management [3]. As such, we have seen these kinds of limitations in display, for example, with eve online when the biggest online battle </w:t>
-      </w:r>
-      <w:r>
-        <w:t xml:space="preserve">happened [4], it was needed to reinforce the servers and use a special technology created by the formers, called </w:t>
-      </w:r>
-      <w:proofErr w:type="gramStart"/>
-      <w:r>
-        <w:t>TiDi[</w:t>
-      </w:r>
-      <w:proofErr w:type="gramEnd"/>
-      <w:r>
-        <w:t>5] which slows down game time so server do not crash.</w:t>
-      </w:r>
-    </w:p>
-    <w:p>
-      <w:pPr>
-        <w:pStyle w:val="Heading1"/>
-        <w:spacing w:before="250"/>
-      </w:pPr>
-      <w:r>
-        <w:t xml:space="preserve">III. </w:t>
-      </w:r>
-      <w:r>
-        <w:t xml:space="preserve">Server Meshing: A </w:t>
-      </w:r>
-      <w:r>
-        <w:t>Technological Overview</w:t>
-      </w:r>
-    </w:p>
-    <w:p>
-      <w:pPr>
-        <w:jc w:val="both"/>
-        <w:rPr>
-          <w:rFonts w:eastAsia="Times"/>
-        </w:rPr>
-      </w:pPr>
-      <w:r>
-        <w:rPr>
-          <w:rFonts w:eastAsia="Times"/>
-        </w:rPr>
-        <w:t>S</w:t>
-      </w:r>
-      <w:r>
-        <w:rPr>
-          <w:rFonts w:eastAsia="Times"/>
-        </w:rPr>
-        <w:t xml:space="preserve">erver meshing is the process of dynamically splitting the load of a game world across multiple servers, effectively treating them as a unified entity. This contrasts with the more traditional sharded </w:t>
-      </w:r>
-      <w:r>
-        <w:rPr>
-          <w:rFonts w:eastAsia="Times"/>
-        </w:rPr>
-        <w:t>servers’</w:t>
-      </w:r>
-      <w:r>
-        <w:rPr>
-          <w:rFonts w:eastAsia="Times"/>
-        </w:rPr>
-        <w:t xml:space="preserve"> model</w:t>
-      </w:r>
-      <w:r>
-        <w:rPr>
-          <w:rFonts w:eastAsia="Times"/>
-        </w:rPr>
-        <w:t>, like the mega servers of Guild Wars 2[6]</w:t>
-      </w:r>
-      <w:r>
-        <w:rPr>
-          <w:rFonts w:eastAsia="Times"/>
-        </w:rPr>
-        <w:t>, where game worlds are divided into static instances. In server meshing, a game world can be hosted across multiple servers that coordinate dynamically based on real-time load and player activity.</w:t>
-      </w:r>
-    </w:p>
-    <w:p>
-      <w:pPr>
-        <w:jc w:val="both"/>
-        <w:rPr>
-          <w:rFonts w:eastAsia="Times"/>
-        </w:rPr>
-      </w:pPr>
-      <w:r>
-        <w:rPr>
-          <w:rFonts w:eastAsia="Times"/>
-        </w:rPr>
-        <w:t>Two primary types of server meshing have been proposed:</w:t>
+        <w:t>Benefits of Server Meshing</w:t>
       </w:r>
     </w:p>
     <w:p>
@@ -526,31 +531,27 @@
           <w:b/>
           <w:bCs/>
         </w:rPr>
-        <w:t>Static Server Mesh</w:t>
-      </w:r>
-      <w:r>
-        <w:rPr>
-          <w:rFonts w:eastAsia="Times"/>
-        </w:rPr>
-        <w:t xml:space="preserve">: In this configuration, the game world is partitioned into predefined areas, with each area assigned to a specific server. Players seamlessly transition between these areas without needing to experience loading screens. However, the static mesh does not allow for dynamic reallocation of server </w:t>
-      </w:r>
-      <w:r>
-        <w:rPr>
-          <w:rFonts w:eastAsia="Times"/>
-        </w:rPr>
-        <w:t>resources</w:t>
-      </w:r>
-      <w:r>
-        <w:rPr>
-          <w:rFonts w:eastAsia="Times"/>
-        </w:rPr>
-        <w:t xml:space="preserve"> [7]</w:t>
-      </w:r>
-      <w:r>
-        <w:rPr>
-          <w:rFonts w:eastAsia="Times"/>
-        </w:rPr>
-        <w:t>.</w:t>
+        <w:t>Horizontal Scalability</w:t>
+      </w:r>
+      <w:r>
+        <w:rPr>
+          <w:rFonts w:eastAsia="Times"/>
+        </w:rPr>
+        <w:t xml:space="preserve">: Server meshing enables scaling horizontally by adding more servers to the network. This approach contrasts with traditional vertical scaling, where upgrading server hardware becomes </w:t>
+      </w:r>
+      <w:proofErr w:type="gramStart"/>
+      <w:r>
+        <w:rPr>
+          <w:rFonts w:eastAsia="Times"/>
+        </w:rPr>
+        <w:t>cost-prohibitive</w:t>
+      </w:r>
+      <w:proofErr w:type="gramEnd"/>
+      <w:r>
+        <w:rPr>
+          <w:rFonts w:eastAsia="Times"/>
+        </w:rPr>
+        <w:t xml:space="preserve"> as player numbers grow.[8]</w:t>
       </w:r>
     </w:p>
     <w:p>
@@ -570,51 +571,141 @@
           <w:b/>
           <w:bCs/>
         </w:rPr>
-        <w:t>Dynamic Server Mesh</w:t>
-      </w:r>
-      <w:r>
-        <w:rPr>
-          <w:rFonts w:eastAsia="Times"/>
-        </w:rPr>
-        <w:t xml:space="preserve">: This more advanced configuration allows for real-time load distribution. The game world is not divided into static zones but rather allocated based on player density and server capacity. Servers can dynamically adjust to handle more players in high-traffic areas or offload areas </w:t>
-      </w:r>
-      <w:r>
-        <w:rPr>
-          <w:rFonts w:eastAsia="Times"/>
-        </w:rPr>
-        <w:lastRenderedPageBreak/>
-        <w:t xml:space="preserve">with fewer players, optimizing performance and </w:t>
-      </w:r>
-      <w:r>
-        <w:rPr>
-          <w:rFonts w:eastAsia="Times"/>
-        </w:rPr>
-        <w:t>scalability</w:t>
-      </w:r>
-      <w:r>
-        <w:rPr>
-          <w:rFonts w:eastAsia="Times"/>
-        </w:rPr>
-        <w:t xml:space="preserve"> [7]</w:t>
-      </w:r>
-      <w:r>
-        <w:rPr>
-          <w:rFonts w:eastAsia="Times"/>
-        </w:rPr>
-        <w:t>.</w:t>
-      </w:r>
-    </w:p>
-    <w:p>
-      <w:pPr>
-        <w:pStyle w:val="Heading2"/>
+        <w:t>Seamless Player Experience</w:t>
+      </w:r>
+      <w:r>
+        <w:rPr>
+          <w:rFonts w:eastAsia="Times"/>
+        </w:rPr>
+        <w:t>: By reducing or eliminating loading screens between server transitions, server meshing allows for a more immersive experience. Players can traverse vast game worlds without interruptions, making the game more persistent and alive [9].</w:t>
+      </w:r>
+    </w:p>
+    <w:p>
+      <w:pPr>
+        <w:pStyle w:val="ListParagraph"/>
+        <w:numPr>
+          <w:ilvl w:val="0"/>
+          <w:numId w:val="6"/>
+        </w:numPr>
+        <w:rPr>
+          <w:rFonts w:eastAsia="Times"/>
+        </w:rPr>
+      </w:pPr>
+      <w:r>
+        <w:rPr>
+          <w:rFonts w:eastAsia="Times"/>
+          <w:b/>
+          <w:bCs/>
+        </w:rPr>
+        <w:t>Reduced Bottlenecks</w:t>
+      </w:r>
+      <w:r>
+        <w:rPr>
+          <w:rFonts w:eastAsia="Times"/>
+        </w:rPr>
+        <w:t>: Dynamic server meshing addresses the issue of overcrowding in high-traffic areas by allocating more servers to those areas, reducing lag and enhancing performance [8][9].</w:t>
+      </w:r>
+    </w:p>
+    <w:p>
+      <w:pPr>
+        <w:rPr>
+          <w:rFonts w:eastAsia="Times"/>
+        </w:rPr>
+      </w:pPr>
+    </w:p>
+    <w:p>
+      <w:pPr>
+        <w:pStyle w:val="Heading1"/>
+        <w:spacing w:before="250"/>
+      </w:pPr>
+      <w:r>
+        <w:t>IV. Where Is It Being Used</w:t>
+      </w:r>
+    </w:p>
+    <w:p>
+      <w:r>
+        <w:t xml:space="preserve">There are </w:t>
+      </w:r>
+      <w:r>
+        <w:t>two</w:t>
+      </w:r>
+      <w:r>
+        <w:t xml:space="preserve"> major games where this technology is being developed, the two being:</w:t>
+      </w:r>
+    </w:p>
+    <w:p>
+      <w:pPr>
+        <w:pStyle w:val="ListParagraph"/>
         <w:numPr>
           <w:ilvl w:val="0"/>
           <w:numId w:val="7"/>
         </w:numPr>
+      </w:pPr>
+      <w:r>
+        <w:rPr>
+          <w:b/>
+          <w:bCs/>
+        </w:rPr>
+        <w:t>Ashes Of Creation</w:t>
+      </w:r>
+    </w:p>
+    <w:p>
+      <w:pPr>
+        <w:pStyle w:val="ListParagraph"/>
+        <w:numPr>
+          <w:ilvl w:val="0"/>
+          <w:numId w:val="7"/>
+        </w:numPr>
+      </w:pPr>
+      <w:r>
+        <w:rPr>
+          <w:b/>
+          <w:bCs/>
+        </w:rPr>
+        <w:t>Star Citizen</w:t>
+      </w:r>
+    </w:p>
+    <w:p>
+      <w:r>
+        <w:t>Though their implementations differ slightly, both aim to optimize load distribution and create seamless player experiences across vast game worlds</w:t>
+      </w:r>
+    </w:p>
+    <w:p>
+      <w:pPr>
+        <w:pStyle w:val="Heading2"/>
+        <w:numPr>
+          <w:ilvl w:val="0"/>
+          <w:numId w:val="0"/>
+        </w:numPr>
         <w:spacing w:before="240"/>
       </w:pPr>
       <w:r>
-        <w:t>Benefits of Server Meshing</w:t>
+        <w:t>A. Ashes Of Creation</w:t>
+      </w:r>
+    </w:p>
+    <w:p>
+      <w:pPr>
+        <w:rPr>
+          <w:rFonts w:eastAsia="Times"/>
+        </w:rPr>
+      </w:pPr>
+      <w:r>
+        <w:rPr>
+          <w:rFonts w:eastAsia="Times"/>
+        </w:rPr>
+        <w:t xml:space="preserve">In </w:t>
+      </w:r>
+      <w:r>
+        <w:rPr>
+          <w:rFonts w:eastAsia="Times"/>
+        </w:rPr>
+        <w:t>Ashes of Creation</w:t>
+      </w:r>
+      <w:r>
+        <w:rPr>
+          <w:rFonts w:eastAsia="Times"/>
+        </w:rPr>
+        <w:t>, server meshing ensures seamless transitions between servers without loading screens. Key features include:</w:t>
       </w:r>
     </w:p>
     <w:p>
@@ -634,31 +725,25 @@
           <w:b/>
           <w:bCs/>
         </w:rPr>
-        <w:t>Horizontal Scalability</w:t>
-      </w:r>
-      <w:r>
-        <w:rPr>
-          <w:rFonts w:eastAsia="Times"/>
-        </w:rPr>
-        <w:t xml:space="preserve">: Server meshing enables scaling horizontally by adding more servers to the network. This approach contrasts with traditional vertical scaling, where upgrading server hardware becomes </w:t>
-      </w:r>
-      <w:r>
-        <w:rPr>
-          <w:rFonts w:eastAsia="Times"/>
-        </w:rPr>
-        <w:t>cost prohibitive</w:t>
-      </w:r>
-      <w:r>
-        <w:rPr>
-          <w:rFonts w:eastAsia="Times"/>
-        </w:rPr>
-        <w:t xml:space="preserve"> as player numbers grow.</w:t>
-      </w:r>
-      <w:r>
-        <w:rPr>
-          <w:rFonts w:eastAsia="Times"/>
-        </w:rPr>
-        <w:t>[8]</w:t>
+        <w:t>Authority Representation</w:t>
+      </w:r>
+      <w:r>
+        <w:rPr>
+          <w:rFonts w:eastAsia="Times"/>
+        </w:rPr>
+        <w:t>:</w:t>
+      </w:r>
+      <w:r>
+        <w:rPr>
+          <w:rFonts w:eastAsia="Times"/>
+        </w:rPr>
+        <w:t xml:space="preserve"> Each player is managed by an authoritative server. When moving between servers, the player’s state is transferred without creating new instances, reducing resource costs.</w:t>
+      </w:r>
+      <w:r>
+        <w:rPr>
+          <w:rFonts w:eastAsia="Times"/>
+        </w:rPr>
+        <w:t>[9]</w:t>
       </w:r>
     </w:p>
     <w:p>
@@ -678,37 +763,45 @@
           <w:b/>
           <w:bCs/>
         </w:rPr>
-        <w:t>Seamless Player Experience</w:t>
-      </w:r>
-      <w:r>
-        <w:rPr>
-          <w:rFonts w:eastAsia="Times"/>
-        </w:rPr>
-        <w:t xml:space="preserve">: By reducing or eliminating loading screens between server transitions, server meshing allows for a more immersive experience. Players can traverse vast game worlds without interruptions, making the game feel more persistent and </w:t>
-      </w:r>
-      <w:r>
-        <w:rPr>
-          <w:rFonts w:eastAsia="Times"/>
-        </w:rPr>
-        <w:t>alive</w:t>
-      </w:r>
-      <w:r>
-        <w:rPr>
-          <w:rFonts w:eastAsia="Times"/>
-        </w:rPr>
-        <w:t xml:space="preserve"> [</w:t>
-      </w:r>
-      <w:r>
-        <w:rPr>
-          <w:rFonts w:eastAsia="Times"/>
-        </w:rPr>
-        <w:t>9]</w:t>
-      </w:r>
-      <w:r>
-        <w:rPr>
-          <w:rFonts w:eastAsia="Times"/>
-        </w:rPr>
-        <w:t>.</w:t>
+        <w:t>Proxy System</w:t>
+      </w:r>
+      <w:r>
+        <w:rPr>
+          <w:rFonts w:eastAsia="Times"/>
+        </w:rPr>
+        <w:t xml:space="preserve">: Players are represented by proxy actors on </w:t>
+      </w:r>
+      <w:proofErr w:type="spellStart"/>
+      <w:r>
+        <w:rPr>
+          <w:rFonts w:eastAsia="Times"/>
+        </w:rPr>
+        <w:t>neighbo</w:t>
+      </w:r>
+      <w:r>
+        <w:rPr>
+          <w:rFonts w:eastAsia="Times"/>
+        </w:rPr>
+        <w:t>u</w:t>
+      </w:r>
+      <w:r>
+        <w:rPr>
+          <w:rFonts w:eastAsia="Times"/>
+        </w:rPr>
+        <w:t>ring</w:t>
+      </w:r>
+      <w:proofErr w:type="spellEnd"/>
+      <w:r>
+        <w:rPr>
+          <w:rFonts w:eastAsia="Times"/>
+        </w:rPr>
+        <w:t xml:space="preserve"> servers, which are promoted to authoritative actors when needed. This system minimizes the need to recreate players during transitions.</w:t>
+      </w:r>
+      <w:r>
+        <w:rPr>
+          <w:rFonts w:eastAsia="Times"/>
+        </w:rPr>
+        <w:t>[9]</w:t>
       </w:r>
     </w:p>
     <w:p>
@@ -728,42 +821,304 @@
           <w:b/>
           <w:bCs/>
         </w:rPr>
-        <w:t>Reduced Bottlenecks</w:t>
-      </w:r>
-      <w:r>
-        <w:rPr>
-          <w:rFonts w:eastAsia="Times"/>
-        </w:rPr>
-        <w:t xml:space="preserve">: Dynamic server meshing addresses the issue of overcrowding in high-traffic areas by allocating more servers to those areas, reducing lag and enhancing </w:t>
-      </w:r>
-      <w:r>
-        <w:rPr>
-          <w:rFonts w:eastAsia="Times"/>
-        </w:rPr>
-        <w:t>performance</w:t>
-      </w:r>
-      <w:r>
-        <w:rPr>
-          <w:rFonts w:eastAsia="Times"/>
-        </w:rPr>
-        <w:t xml:space="preserve"> [</w:t>
-      </w:r>
-      <w:r>
-        <w:rPr>
-          <w:rFonts w:eastAsia="Times"/>
-        </w:rPr>
-        <w:t>8][9]</w:t>
-      </w:r>
-      <w:r>
-        <w:rPr>
-          <w:rFonts w:eastAsia="Times"/>
-        </w:rPr>
+        <w:t>Data Reuse and Event Communication</w:t>
+      </w:r>
+      <w:r>
+        <w:rPr>
+          <w:rFonts w:eastAsia="Times"/>
+        </w:rPr>
+        <w:t>: Data is efficiently reused across servers, and event information is decentralized, ensuring smooth transitions and collaboration between servers.</w:t>
+      </w:r>
+      <w:r>
+        <w:rPr>
+          <w:rFonts w:eastAsia="Times"/>
+        </w:rPr>
+        <w:t>[9]</w:t>
+      </w:r>
+    </w:p>
+    <w:p>
+      <w:pPr>
+        <w:pStyle w:val="ListParagraph"/>
+        <w:numPr>
+          <w:ilvl w:val="0"/>
+          <w:numId w:val="8"/>
+        </w:numPr>
+        <w:rPr>
+          <w:rFonts w:eastAsia="Times"/>
+        </w:rPr>
+      </w:pPr>
+      <w:r>
+        <w:rPr>
+          <w:rFonts w:eastAsia="Times"/>
+          <w:b/>
+          <w:bCs/>
+        </w:rPr>
+        <w:t>Fault Tolerance</w:t>
+      </w:r>
+      <w:r>
+        <w:rPr>
+          <w:rFonts w:eastAsia="Times"/>
+        </w:rPr>
+        <w:t>: If a server fails, adjacent servers maintain gameplay stability, ensuring the system continues without interruption.</w:t>
+      </w:r>
+      <w:r>
+        <w:rPr>
+          <w:rFonts w:eastAsia="Times"/>
+        </w:rPr>
+        <w:t>[9][10]</w:t>
+      </w:r>
+    </w:p>
+    <w:p>
+      <w:pPr>
+        <w:pStyle w:val="Heading2"/>
+        <w:numPr>
+          <w:ilvl w:val="0"/>
+          <w:numId w:val="0"/>
+        </w:numPr>
+        <w:spacing w:before="240"/>
+      </w:pPr>
+      <w:r>
+        <w:t>B. Star Citizen</w:t>
+      </w:r>
+    </w:p>
+    <w:p>
+      <w:r>
+        <w:t>Star Citizen employs a similar approach but with an added replication layer that stores and synchronizes game state data between servers and clients. Key components include</w:t>
+      </w:r>
+      <w:r>
+        <w:t>:</w:t>
+      </w:r>
+    </w:p>
+    <w:p>
+      <w:pPr>
+        <w:pStyle w:val="ListParagraph"/>
+        <w:numPr>
+          <w:ilvl w:val="0"/>
+          <w:numId w:val="9"/>
+        </w:numPr>
+      </w:pPr>
+      <w:r>
+        <w:rPr>
+          <w:b/>
+          <w:bCs/>
+        </w:rPr>
+        <w:t>Replication Layer</w:t>
+      </w:r>
+      <w:r>
+        <w:t xml:space="preserve">: This layer manages the game state and ensures consistent synchronization between </w:t>
+      </w:r>
+      <w:r>
+        <w:t>server nodes, facilitating smooth player transitions.</w:t>
+      </w:r>
+      <w:r>
+        <w:t>[14]</w:t>
+      </w:r>
+    </w:p>
+    <w:p>
+      <w:pPr>
+        <w:pStyle w:val="ListParagraph"/>
+        <w:numPr>
+          <w:ilvl w:val="0"/>
+          <w:numId w:val="9"/>
+        </w:numPr>
+      </w:pPr>
+      <w:r>
+        <w:rPr>
+          <w:b/>
+          <w:bCs/>
+        </w:rPr>
+        <w:t>Streaming Bubbles</w:t>
+      </w:r>
+      <w:r>
+        <w:t>: As players move, the system dynamically loads and hands off control of entities between servers, allowing seamless transitions without interruptions.</w:t>
+      </w:r>
+      <w:r>
+        <w:t>[15]</w:t>
+      </w:r>
+    </w:p>
+    <w:p>
+      <w:r>
+        <w:t>In both games, server meshing allows for dynamic load distribution and near-limitless scalability, enhancing the player experience and reducing performance bottlenecks.</w:t>
+      </w:r>
+      <w:r>
+        <w:t>[15]</w:t>
+      </w:r>
+    </w:p>
+    <w:p>
+      <w:pPr>
+        <w:pStyle w:val="Heading2"/>
+        <w:numPr>
+          <w:ilvl w:val="0"/>
+          <w:numId w:val="0"/>
+        </w:numPr>
+        <w:spacing w:before="240"/>
+      </w:pPr>
+      <w:r>
+        <w:t>C</w:t>
+      </w:r>
+      <w:r>
+        <w:t xml:space="preserve">. </w:t>
+      </w:r>
+      <w:r>
+        <w:t>What does this allow in the two games?</w:t>
+      </w:r>
+    </w:p>
+    <w:p>
+      <w:r>
+        <w:t>In both Ashes of Creation and Star Citizen, server meshing transforms how players interact with the game world:</w:t>
+      </w:r>
+    </w:p>
+    <w:p>
+      <w:pPr>
+        <w:numPr>
+          <w:ilvl w:val="0"/>
+          <w:numId w:val="12"/>
+        </w:numPr>
+      </w:pPr>
+      <w:r>
+        <w:rPr>
+          <w:b/>
+          <w:bCs/>
+        </w:rPr>
+        <w:t>Seamless Exploration</w:t>
+      </w:r>
+      <w:r>
+        <w:t>: Players can move freely across the game world without being interrupted by loading screens.</w:t>
+      </w:r>
+    </w:p>
+    <w:p>
+      <w:pPr>
+        <w:numPr>
+          <w:ilvl w:val="0"/>
+          <w:numId w:val="12"/>
+        </w:numPr>
+      </w:pPr>
+      <w:r>
+        <w:rPr>
+          <w:b/>
+          <w:bCs/>
+        </w:rPr>
+        <w:t>Massive Player Interactions</w:t>
+      </w:r>
+      <w:r>
+        <w:t xml:space="preserve">: </w:t>
+      </w:r>
+      <w:r>
+        <w:t>A</w:t>
+      </w:r>
+      <w:r>
+        <w:t>llows thousands of players to share the same space, meaning huge battles, large-scale events</w:t>
+      </w:r>
+      <w:r>
         <w:t>.</w:t>
       </w:r>
     </w:p>
     <w:p>
       <w:pPr>
-        <w:ind w:left="360"/>
+        <w:numPr>
+          <w:ilvl w:val="0"/>
+          <w:numId w:val="12"/>
+        </w:numPr>
+      </w:pPr>
+      <w:r>
+        <w:rPr>
+          <w:b/>
+          <w:bCs/>
+        </w:rPr>
+        <w:t>Dynamic World Events</w:t>
+      </w:r>
+      <w:r>
+        <w:t>: The game world adapts in real</w:t>
+      </w:r>
+      <w:r>
+        <w:t xml:space="preserve"> </w:t>
+      </w:r>
+      <w:r>
+        <w:t>time. Players can participate in events that bring together large numbers of people, like kingdom wars in Ashes of Creation</w:t>
+      </w:r>
+      <w:r>
+        <w:t>.</w:t>
+      </w:r>
+    </w:p>
+    <w:p>
+      <w:pPr>
+        <w:numPr>
+          <w:ilvl w:val="0"/>
+          <w:numId w:val="12"/>
+        </w:numPr>
+      </w:pPr>
+      <w:r>
+        <w:rPr>
+          <w:b/>
+          <w:bCs/>
+        </w:rPr>
+        <w:t>Persistent Universe</w:t>
+      </w:r>
+      <w:r>
+        <w:t>: Players will experience a world that feels alive and always active. You can leave a mark on the world, like affecting the economy, territories, or factions</w:t>
+      </w:r>
+      <w:r>
+        <w:t>.</w:t>
+      </w:r>
+    </w:p>
+    <w:p>
+      <w:pPr>
+        <w:numPr>
+          <w:ilvl w:val="0"/>
+          <w:numId w:val="12"/>
+        </w:numPr>
+      </w:pPr>
+      <w:r>
+        <w:rPr>
+          <w:b/>
+          <w:bCs/>
+        </w:rPr>
+        <w:t>Large, Connected Worlds</w:t>
+      </w:r>
+      <w:r>
+        <w:t>: Instead of being restricted to one server or isolated area, players can seamlessly interact with others across vast distances.</w:t>
+      </w:r>
+    </w:p>
+    <w:p>
+      <w:pPr>
+        <w:numPr>
+          <w:ilvl w:val="0"/>
+          <w:numId w:val="12"/>
+        </w:numPr>
+      </w:pPr>
+      <w:r>
+        <w:rPr>
+          <w:b/>
+          <w:bCs/>
+        </w:rPr>
+        <w:t>Uninterrupted Gameplay</w:t>
+      </w:r>
+      <w:r>
+        <w:t xml:space="preserve">: </w:t>
+      </w:r>
+      <w:r>
+        <w:t>P</w:t>
+      </w:r>
+      <w:r>
+        <w:t>layers won’t experience sudden disconnect</w:t>
+      </w:r>
+      <w:r>
+        <w:t>s</w:t>
+      </w:r>
+      <w:r>
+        <w:t xml:space="preserve"> or crashes. The world continues without interruptions</w:t>
+      </w:r>
+    </w:p>
+    <w:p/>
+    <w:p>
+      <w:pPr>
+        <w:rPr>
+          <w:rFonts w:eastAsia="Times"/>
+        </w:rPr>
+      </w:pPr>
+    </w:p>
+    <w:p>
+      <w:pPr>
         <w:rPr>
           <w:rFonts w:eastAsia="Times"/>
         </w:rPr>
@@ -784,7 +1139,13 @@
         <w:jc w:val="both"/>
       </w:pPr>
       <w:r>
-        <w:t xml:space="preserve">A conclusion section is not required. Although a conclusion may review the main points of the article, do not </w:t>
+        <w:t xml:space="preserve">A conclusion section is not required. Although a conclusion may review the </w:t>
+      </w:r>
+      <w:r>
+        <w:t>article's main points</w:t>
+      </w:r>
+      <w:r>
+        <w:t xml:space="preserve">, do not </w:t>
       </w:r>
       <w:r>
         <w:rPr>
@@ -898,7 +1259,7 @@
         </w:rPr>
         <w:t xml:space="preserve">. (n.d.). Retrieved September 27, 2024, from </w:t>
       </w:r>
-      <w:hyperlink r:id="rId12" w:history="1">
+      <w:hyperlink r:id="rId12">
         <w:r>
           <w:rPr>
             <w:rStyle w:val="Hyperlink"/>
@@ -949,6 +1310,7 @@
           <w:sz w:val="16"/>
           <w:szCs w:val="16"/>
         </w:rPr>
+        <w:lastRenderedPageBreak/>
         <w:t>Fury at FWST-8 Battle Report | EVE Online</w:t>
       </w:r>
       <w:r>
@@ -958,7 +1320,7 @@
         </w:rPr>
         <w:t xml:space="preserve">. (n.d.). Retrieved September 27, 2024, from </w:t>
       </w:r>
-      <w:hyperlink r:id="rId13" w:history="1">
+      <w:hyperlink r:id="rId13">
         <w:r>
           <w:rPr>
             <w:rStyle w:val="Hyperlink"/>
@@ -989,7 +1351,7 @@
         </w:rPr>
         <w:t xml:space="preserve">Introducing Time Dilation (TiDi) | EVE Online. (n.d.). Retrieved October 1, 2024, from </w:t>
       </w:r>
-      <w:hyperlink r:id="rId14" w:history="1">
+      <w:hyperlink r:id="rId14">
         <w:r>
           <w:rPr>
             <w:rStyle w:val="Hyperlink"/>
@@ -1020,7 +1382,7 @@
         </w:rPr>
         <w:t xml:space="preserve">Introducing the Megaserver System – GuildWars2.com. (n.d.). Retrieved October 1, 2024, from </w:t>
       </w:r>
-      <w:hyperlink r:id="rId15" w:history="1">
+      <w:hyperlink r:id="rId15">
         <w:r>
           <w:rPr>
             <w:rStyle w:val="Hyperlink"/>
@@ -1040,7 +1402,7 @@
         <w:ind w:left="270" w:hanging="270"/>
         <w:jc w:val="both"/>
         <w:rPr>
-          <w:rStyle w:val="Hyperlink"/>
+          <w:rStyle w:val="InternetLink4"/>
           <w:color w:val="auto"/>
           <w:sz w:val="16"/>
           <w:szCs w:val="16"/>
@@ -1069,18 +1431,8 @@
             <w:sz w:val="16"/>
             <w:szCs w:val="16"/>
           </w:rPr>
-          <w:t>https://nosygamer.blogspot.com/2024/07/the-server-meshing-wars-have-begun.htm</w:t>
+          <w:t>https://nosygamer.blogspot.com/2024/07/the-server-meshing-wars-have-begun.html</w:t>
         </w:r>
-        <w:hyperlink>
-          <w:r>
-            <w:rPr>
-              <w:rStyle w:val="Hyperlink"/>
-              <w:sz w:val="16"/>
-              <w:szCs w:val="16"/>
-            </w:rPr>
-            <w:t>l</w:t>
-          </w:r>
-        </w:hyperlink>
       </w:hyperlink>
     </w:p>
     <w:p>
@@ -1119,7 +1471,7 @@
         </w:rPr>
         <w:t xml:space="preserve">. (n.d.). Retrieved October 1, 2024, from </w:t>
       </w:r>
-      <w:hyperlink r:id="rId17" w:history="1">
+      <w:hyperlink r:id="rId17">
         <w:r>
           <w:rPr>
             <w:rStyle w:val="Hyperlink"/>
@@ -1427,7 +1779,7 @@
       <w:pgMar w:top="1008" w:right="936" w:bottom="1008" w:left="936" w:header="432" w:footer="0" w:gutter="0"/>
       <w:cols w:num="2" w:space="288"/>
       <w:formProt w:val="0"/>
-      <w:docGrid w:linePitch="100"/>
+      <w:docGrid w:linePitch="100" w:charSpace="8192"/>
     </w:sectPr>
   </w:body>
 </w:document>
@@ -1474,6 +1826,12 @@
         <w:keepLines/>
         <w:jc w:val="both"/>
       </w:pPr>
+      <w:r>
+        <w:rPr>
+          <w:rStyle w:val="Caracteresdanotaderodap"/>
+        </w:rPr>
+        <w:t></w:t>
+      </w:r>
       <w:r>
         <w:rPr>
           <w:rStyle w:val="Caracteresdanotaderodap"/>
@@ -1511,7 +1869,7 @@
       <w:fldChar w:fldCharType="separate"/>
     </w:r>
     <w:r>
-      <w:t>1</w:t>
+      <w:t>2</w:t>
     </w:r>
     <w:r>
       <w:fldChar w:fldCharType="end"/>
@@ -1549,7 +1907,7 @@
       <w:fldChar w:fldCharType="separate"/>
     </w:r>
     <w:r>
-      <w:t>1</w:t>
+      <w:t>2</w:t>
     </w:r>
     <w:r>
       <w:fldChar w:fldCharType="end"/>
@@ -1574,9 +1932,9 @@
 <file path=word/numbering.xml><?xml version="1.0" encoding="utf-8"?>
 <w:numbering xmlns:wpc="http://schemas.microsoft.com/office/word/2010/wordprocessingCanvas" xmlns:cx="http://schemas.microsoft.com/office/drawing/2014/chartex" xmlns:cx1="http://schemas.microsoft.com/office/drawing/2015/9/8/chartex" xmlns:cx2="http://schemas.microsoft.com/office/drawing/2015/10/21/chartex" xmlns:cx3="http://schemas.microsoft.com/office/drawing/2016/5/9/chartex" xmlns:cx4="http://schemas.microsoft.com/office/drawing/2016/5/10/chartex" xmlns:cx5="http://schemas.microsoft.com/office/drawing/2016/5/11/chartex" xmlns:cx6="http://schemas.microsoft.com/office/drawing/2016/5/12/chartex" xmlns:cx7="http://schemas.microsoft.com/office/drawing/2016/5/13/chartex" xmlns:cx8="http://schemas.microsoft.com/office/drawing/2016/5/14/chartex" xmlns:mc="http://schemas.openxmlformats.org/markup-compatibility/2006" xmlns:aink="http://schemas.microsoft.com/office/drawing/2016/ink" xmlns:am3d="http://schemas.microsoft.com/office/drawing/2017/model3d" xmlns:o="urn:schemas-microsoft-com:office:office" xmlns:oel="http://schemas.microsoft.com/office/2019/extlst" xmlns:r="http://schemas.openxmlformats.org/officeDocument/2006/relationships" xmlns:m="http://schemas.openxmlformats.org/officeDocument/2006/math" xmlns:v="urn:schemas-microsoft-com:vml" xmlns:wp14="http://schemas.microsoft.com/office/word/2010/wordprocessingDrawing" xmlns:wp="http://schemas.openxmlformats.org/drawingml/2006/wordprocessingDrawing" xmlns:w10="urn:schemas-microsoft-com:office:word" xmlns:w="http://schemas.openxmlformats.org/wordprocessingml/2006/main" xmlns:w14="http://schemas.microsoft.com/office/word/2010/wordml" xmlns:w15="http://schemas.microsoft.com/office/word/2012/wordml" xmlns:w16cex="http://schemas.microsoft.com/office/word/2018/wordml/cex" xmlns:w16cid="http://schemas.microsoft.com/office/word/2016/wordml/cid" xmlns:w16="http://schemas.microsoft.com/office/word/2018/wordml" xmlns:w16du="http://schemas.microsoft.com/office/word/2023/wordml/word16du" xmlns:w16sdtdh="http://schemas.microsoft.com/office/word/2020/wordml/sdtdatahash" xmlns:w16se="http://schemas.microsoft.com/office/word/2015/wordml/symex" xmlns:wpg="http://schemas.microsoft.com/office/word/2010/wordprocessingGroup" xmlns:wpi="http://schemas.microsoft.com/office/word/2010/wordprocessingInk" xmlns:wne="http://schemas.microsoft.com/office/word/2006/wordml" xmlns:wps="http://schemas.microsoft.com/office/word/2010/wordprocessingShape" mc:Ignorable="w14 w15 w16se w16cid w16 w16cex w16sdtdh w16du wp14">
   <w:abstractNum w:abstractNumId="0" w15:restartNumberingAfterBreak="0">
-    <w:nsid w:val="11CF5592"/>
+    <w:nsid w:val="06E36EBA"/>
     <w:multiLevelType w:val="hybridMultilevel"/>
-    <w:tmpl w:val="FD508AAA"/>
+    <w:tmpl w:val="25127A3A"/>
     <w:lvl w:ilvl="0" w:tplc="0816000F">
       <w:start w:val="1"/>
       <w:numFmt w:val="decimal"/>
@@ -1660,336 +2018,462 @@
     </w:lvl>
   </w:abstractNum>
   <w:abstractNum w:abstractNumId="1" w15:restartNumberingAfterBreak="0">
-    <w:nsid w:val="18570801"/>
+    <w:nsid w:val="086D5CE0"/>
     <w:multiLevelType w:val="hybridMultilevel"/>
-    <w:tmpl w:val="6EFAD4D2"/>
-    <w:lvl w:ilvl="0" w:tplc="08160015">
+    <w:tmpl w:val="9984F184"/>
+    <w:lvl w:ilvl="0" w:tplc="08160001">
+      <w:start w:val="1"/>
+      <w:numFmt w:val="bullet"/>
+      <w:lvlText w:val=""/>
+      <w:lvlJc w:val="left"/>
+      <w:pPr>
+        <w:ind w:left="720" w:hanging="360"/>
+      </w:pPr>
+      <w:rPr>
+        <w:rFonts w:ascii="Symbol" w:hAnsi="Symbol" w:hint="default"/>
+      </w:rPr>
+    </w:lvl>
+    <w:lvl w:ilvl="1" w:tplc="08160003" w:tentative="1">
+      <w:start w:val="1"/>
+      <w:numFmt w:val="bullet"/>
+      <w:lvlText w:val="o"/>
+      <w:lvlJc w:val="left"/>
+      <w:pPr>
+        <w:ind w:left="1440" w:hanging="360"/>
+      </w:pPr>
+      <w:rPr>
+        <w:rFonts w:ascii="Courier New" w:hAnsi="Courier New" w:cs="Courier New" w:hint="default"/>
+      </w:rPr>
+    </w:lvl>
+    <w:lvl w:ilvl="2" w:tplc="08160005" w:tentative="1">
+      <w:start w:val="1"/>
+      <w:numFmt w:val="bullet"/>
+      <w:lvlText w:val=""/>
+      <w:lvlJc w:val="left"/>
+      <w:pPr>
+        <w:ind w:left="2160" w:hanging="360"/>
+      </w:pPr>
+      <w:rPr>
+        <w:rFonts w:ascii="Wingdings" w:hAnsi="Wingdings" w:hint="default"/>
+      </w:rPr>
+    </w:lvl>
+    <w:lvl w:ilvl="3" w:tplc="08160001" w:tentative="1">
+      <w:start w:val="1"/>
+      <w:numFmt w:val="bullet"/>
+      <w:lvlText w:val=""/>
+      <w:lvlJc w:val="left"/>
+      <w:pPr>
+        <w:ind w:left="2880" w:hanging="360"/>
+      </w:pPr>
+      <w:rPr>
+        <w:rFonts w:ascii="Symbol" w:hAnsi="Symbol" w:hint="default"/>
+      </w:rPr>
+    </w:lvl>
+    <w:lvl w:ilvl="4" w:tplc="08160003" w:tentative="1">
+      <w:start w:val="1"/>
+      <w:numFmt w:val="bullet"/>
+      <w:lvlText w:val="o"/>
+      <w:lvlJc w:val="left"/>
+      <w:pPr>
+        <w:ind w:left="3600" w:hanging="360"/>
+      </w:pPr>
+      <w:rPr>
+        <w:rFonts w:ascii="Courier New" w:hAnsi="Courier New" w:cs="Courier New" w:hint="default"/>
+      </w:rPr>
+    </w:lvl>
+    <w:lvl w:ilvl="5" w:tplc="08160005" w:tentative="1">
+      <w:start w:val="1"/>
+      <w:numFmt w:val="bullet"/>
+      <w:lvlText w:val=""/>
+      <w:lvlJc w:val="left"/>
+      <w:pPr>
+        <w:ind w:left="4320" w:hanging="360"/>
+      </w:pPr>
+      <w:rPr>
+        <w:rFonts w:ascii="Wingdings" w:hAnsi="Wingdings" w:hint="default"/>
+      </w:rPr>
+    </w:lvl>
+    <w:lvl w:ilvl="6" w:tplc="08160001" w:tentative="1">
+      <w:start w:val="1"/>
+      <w:numFmt w:val="bullet"/>
+      <w:lvlText w:val=""/>
+      <w:lvlJc w:val="left"/>
+      <w:pPr>
+        <w:ind w:left="5040" w:hanging="360"/>
+      </w:pPr>
+      <w:rPr>
+        <w:rFonts w:ascii="Symbol" w:hAnsi="Symbol" w:hint="default"/>
+      </w:rPr>
+    </w:lvl>
+    <w:lvl w:ilvl="7" w:tplc="08160003" w:tentative="1">
+      <w:start w:val="1"/>
+      <w:numFmt w:val="bullet"/>
+      <w:lvlText w:val="o"/>
+      <w:lvlJc w:val="left"/>
+      <w:pPr>
+        <w:ind w:left="5760" w:hanging="360"/>
+      </w:pPr>
+      <w:rPr>
+        <w:rFonts w:ascii="Courier New" w:hAnsi="Courier New" w:cs="Courier New" w:hint="default"/>
+      </w:rPr>
+    </w:lvl>
+    <w:lvl w:ilvl="8" w:tplc="08160005" w:tentative="1">
+      <w:start w:val="1"/>
+      <w:numFmt w:val="bullet"/>
+      <w:lvlText w:val=""/>
+      <w:lvlJc w:val="left"/>
+      <w:pPr>
+        <w:ind w:left="6480" w:hanging="360"/>
+      </w:pPr>
+      <w:rPr>
+        <w:rFonts w:ascii="Wingdings" w:hAnsi="Wingdings" w:hint="default"/>
+      </w:rPr>
+    </w:lvl>
+  </w:abstractNum>
+  <w:abstractNum w:abstractNumId="2" w15:restartNumberingAfterBreak="0">
+    <w:nsid w:val="1A3A4A6A"/>
+    <w:multiLevelType w:val="multilevel"/>
+    <w:tmpl w:val="250222E4"/>
+    <w:lvl w:ilvl="0">
       <w:start w:val="1"/>
       <w:numFmt w:val="upperLetter"/>
       <w:lvlText w:val="%1."/>
       <w:lvlJc w:val="left"/>
       <w:pPr>
+        <w:tabs>
+          <w:tab w:val="num" w:pos="0"/>
+        </w:tabs>
         <w:ind w:left="720" w:hanging="360"/>
       </w:pPr>
-      <w:rPr>
-        <w:rFonts w:hint="default"/>
-      </w:rPr>
-    </w:lvl>
-    <w:lvl w:ilvl="1" w:tplc="08160019" w:tentative="1">
+    </w:lvl>
+    <w:lvl w:ilvl="1">
       <w:start w:val="1"/>
       <w:numFmt w:val="lowerLetter"/>
       <w:lvlText w:val="%2."/>
       <w:lvlJc w:val="left"/>
       <w:pPr>
+        <w:tabs>
+          <w:tab w:val="num" w:pos="0"/>
+        </w:tabs>
         <w:ind w:left="1440" w:hanging="360"/>
       </w:pPr>
     </w:lvl>
-    <w:lvl w:ilvl="2" w:tplc="0816001B" w:tentative="1">
+    <w:lvl w:ilvl="2">
       <w:start w:val="1"/>
       <w:numFmt w:val="lowerRoman"/>
       <w:lvlText w:val="%3."/>
       <w:lvlJc w:val="right"/>
       <w:pPr>
+        <w:tabs>
+          <w:tab w:val="num" w:pos="0"/>
+        </w:tabs>
         <w:ind w:left="2160" w:hanging="180"/>
       </w:pPr>
     </w:lvl>
-    <w:lvl w:ilvl="3" w:tplc="0816000F" w:tentative="1">
+    <w:lvl w:ilvl="3">
       <w:start w:val="1"/>
       <w:numFmt w:val="decimal"/>
       <w:lvlText w:val="%4."/>
       <w:lvlJc w:val="left"/>
       <w:pPr>
+        <w:tabs>
+          <w:tab w:val="num" w:pos="0"/>
+        </w:tabs>
         <w:ind w:left="2880" w:hanging="360"/>
       </w:pPr>
     </w:lvl>
-    <w:lvl w:ilvl="4" w:tplc="08160019" w:tentative="1">
+    <w:lvl w:ilvl="4">
       <w:start w:val="1"/>
       <w:numFmt w:val="lowerLetter"/>
       <w:lvlText w:val="%5."/>
       <w:lvlJc w:val="left"/>
       <w:pPr>
+        <w:tabs>
+          <w:tab w:val="num" w:pos="0"/>
+        </w:tabs>
         <w:ind w:left="3600" w:hanging="360"/>
       </w:pPr>
     </w:lvl>
-    <w:lvl w:ilvl="5" w:tplc="0816001B" w:tentative="1">
+    <w:lvl w:ilvl="5">
       <w:start w:val="1"/>
       <w:numFmt w:val="lowerRoman"/>
       <w:lvlText w:val="%6."/>
       <w:lvlJc w:val="right"/>
       <w:pPr>
+        <w:tabs>
+          <w:tab w:val="num" w:pos="0"/>
+        </w:tabs>
         <w:ind w:left="4320" w:hanging="180"/>
       </w:pPr>
     </w:lvl>
-    <w:lvl w:ilvl="6" w:tplc="0816000F" w:tentative="1">
+    <w:lvl w:ilvl="6">
       <w:start w:val="1"/>
       <w:numFmt w:val="decimal"/>
       <w:lvlText w:val="%7."/>
       <w:lvlJc w:val="left"/>
       <w:pPr>
+        <w:tabs>
+          <w:tab w:val="num" w:pos="0"/>
+        </w:tabs>
         <w:ind w:left="5040" w:hanging="360"/>
       </w:pPr>
     </w:lvl>
-    <w:lvl w:ilvl="7" w:tplc="08160019" w:tentative="1">
+    <w:lvl w:ilvl="7">
       <w:start w:val="1"/>
       <w:numFmt w:val="lowerLetter"/>
       <w:lvlText w:val="%8."/>
       <w:lvlJc w:val="left"/>
       <w:pPr>
+        <w:tabs>
+          <w:tab w:val="num" w:pos="0"/>
+        </w:tabs>
         <w:ind w:left="5760" w:hanging="360"/>
       </w:pPr>
     </w:lvl>
-    <w:lvl w:ilvl="8" w:tplc="0816001B" w:tentative="1">
+    <w:lvl w:ilvl="8">
       <w:start w:val="1"/>
       <w:numFmt w:val="lowerRoman"/>
       <w:lvlText w:val="%9."/>
       <w:lvlJc w:val="right"/>
       <w:pPr>
+        <w:tabs>
+          <w:tab w:val="num" w:pos="0"/>
+        </w:tabs>
         <w:ind w:left="6480" w:hanging="180"/>
       </w:pPr>
     </w:lvl>
   </w:abstractNum>
-  <w:abstractNum w:abstractNumId="2" w15:restartNumberingAfterBreak="0">
-    <w:nsid w:val="1C1C0F7C"/>
-    <w:multiLevelType w:val="hybridMultilevel"/>
-    <w:tmpl w:val="292E1E46"/>
-    <w:lvl w:ilvl="0" w:tplc="08160015">
+  <w:abstractNum w:abstractNumId="3" w15:restartNumberingAfterBreak="0">
+    <w:nsid w:val="1B220FAC"/>
+    <w:multiLevelType w:val="multilevel"/>
+    <w:tmpl w:val="EC02BD7A"/>
+    <w:lvl w:ilvl="0">
       <w:start w:val="1"/>
       <w:numFmt w:val="upperLetter"/>
       <w:lvlText w:val="%1."/>
       <w:lvlJc w:val="left"/>
       <w:pPr>
+        <w:tabs>
+          <w:tab w:val="num" w:pos="0"/>
+        </w:tabs>
         <w:ind w:left="720" w:hanging="360"/>
       </w:pPr>
-      <w:rPr>
-        <w:rFonts w:hint="default"/>
-      </w:rPr>
-    </w:lvl>
-    <w:lvl w:ilvl="1" w:tplc="08160019" w:tentative="1">
+    </w:lvl>
+    <w:lvl w:ilvl="1">
       <w:start w:val="1"/>
       <w:numFmt w:val="lowerLetter"/>
       <w:lvlText w:val="%2."/>
       <w:lvlJc w:val="left"/>
       <w:pPr>
+        <w:tabs>
+          <w:tab w:val="num" w:pos="0"/>
+        </w:tabs>
         <w:ind w:left="1440" w:hanging="360"/>
       </w:pPr>
     </w:lvl>
-    <w:lvl w:ilvl="2" w:tplc="0816001B" w:tentative="1">
+    <w:lvl w:ilvl="2">
       <w:start w:val="1"/>
       <w:numFmt w:val="lowerRoman"/>
       <w:lvlText w:val="%3."/>
       <w:lvlJc w:val="right"/>
       <w:pPr>
+        <w:tabs>
+          <w:tab w:val="num" w:pos="0"/>
+        </w:tabs>
         <w:ind w:left="2160" w:hanging="180"/>
       </w:pPr>
     </w:lvl>
-    <w:lvl w:ilvl="3" w:tplc="0816000F" w:tentative="1">
+    <w:lvl w:ilvl="3">
       <w:start w:val="1"/>
       <w:numFmt w:val="decimal"/>
       <w:lvlText w:val="%4."/>
       <w:lvlJc w:val="left"/>
       <w:pPr>
+        <w:tabs>
+          <w:tab w:val="num" w:pos="0"/>
+        </w:tabs>
         <w:ind w:left="2880" w:hanging="360"/>
       </w:pPr>
     </w:lvl>
-    <w:lvl w:ilvl="4" w:tplc="08160019" w:tentative="1">
+    <w:lvl w:ilvl="4">
       <w:start w:val="1"/>
       <w:numFmt w:val="lowerLetter"/>
       <w:lvlText w:val="%5."/>
       <w:lvlJc w:val="left"/>
       <w:pPr>
+        <w:tabs>
+          <w:tab w:val="num" w:pos="0"/>
+        </w:tabs>
         <w:ind w:left="3600" w:hanging="360"/>
       </w:pPr>
     </w:lvl>
-    <w:lvl w:ilvl="5" w:tplc="0816001B" w:tentative="1">
+    <w:lvl w:ilvl="5">
       <w:start w:val="1"/>
       <w:numFmt w:val="lowerRoman"/>
       <w:lvlText w:val="%6."/>
       <w:lvlJc w:val="right"/>
       <w:pPr>
+        <w:tabs>
+          <w:tab w:val="num" w:pos="0"/>
+        </w:tabs>
         <w:ind w:left="4320" w:hanging="180"/>
       </w:pPr>
     </w:lvl>
-    <w:lvl w:ilvl="6" w:tplc="0816000F" w:tentative="1">
+    <w:lvl w:ilvl="6">
       <w:start w:val="1"/>
       <w:numFmt w:val="decimal"/>
       <w:lvlText w:val="%7."/>
       <w:lvlJc w:val="left"/>
       <w:pPr>
+        <w:tabs>
+          <w:tab w:val="num" w:pos="0"/>
+        </w:tabs>
         <w:ind w:left="5040" w:hanging="360"/>
       </w:pPr>
     </w:lvl>
-    <w:lvl w:ilvl="7" w:tplc="08160019" w:tentative="1">
+    <w:lvl w:ilvl="7">
       <w:start w:val="1"/>
       <w:numFmt w:val="lowerLetter"/>
       <w:lvlText w:val="%8."/>
       <w:lvlJc w:val="left"/>
       <w:pPr>
+        <w:tabs>
+          <w:tab w:val="num" w:pos="0"/>
+        </w:tabs>
         <w:ind w:left="5760" w:hanging="360"/>
       </w:pPr>
     </w:lvl>
-    <w:lvl w:ilvl="8" w:tplc="0816001B" w:tentative="1">
+    <w:lvl w:ilvl="8">
       <w:start w:val="1"/>
       <w:numFmt w:val="lowerRoman"/>
       <w:lvlText w:val="%9."/>
       <w:lvlJc w:val="right"/>
       <w:pPr>
+        <w:tabs>
+          <w:tab w:val="num" w:pos="0"/>
+        </w:tabs>
         <w:ind w:left="6480" w:hanging="180"/>
       </w:pPr>
-    </w:lvl>
-  </w:abstractNum>
-  <w:abstractNum w:abstractNumId="3" w15:restartNumberingAfterBreak="0">
-    <w:nsid w:val="3EA8020B"/>
-    <w:multiLevelType w:val="multilevel"/>
-    <w:tmpl w:val="343403C0"/>
-    <w:lvl w:ilvl="0">
-      <w:start w:val="1"/>
-      <w:numFmt w:val="bullet"/>
-      <w:lvlText w:val=""/>
-      <w:lvlJc w:val="left"/>
-      <w:pPr>
-        <w:tabs>
-          <w:tab w:val="num" w:pos="0"/>
-        </w:tabs>
-        <w:ind w:left="720" w:hanging="360"/>
-      </w:pPr>
-      <w:rPr>
-        <w:rFonts w:ascii="Wingdings" w:hAnsi="Wingdings" w:cs="Wingdings" w:hint="default"/>
-        <w:u w:val="none"/>
-      </w:rPr>
-    </w:lvl>
-    <w:lvl w:ilvl="1">
-      <w:start w:val="1"/>
-      <w:numFmt w:val="bullet"/>
-      <w:lvlText w:val=""/>
-      <w:lvlJc w:val="left"/>
-      <w:pPr>
-        <w:tabs>
-          <w:tab w:val="num" w:pos="0"/>
-        </w:tabs>
-        <w:ind w:left="1440" w:hanging="360"/>
-      </w:pPr>
-      <w:rPr>
-        <w:rFonts w:ascii="Wingdings 2" w:hAnsi="Wingdings 2" w:cs="Wingdings 2" w:hint="default"/>
-        <w:u w:val="none"/>
-      </w:rPr>
-    </w:lvl>
-    <w:lvl w:ilvl="2">
-      <w:start w:val="1"/>
-      <w:numFmt w:val="bullet"/>
-      <w:lvlText w:val="■"/>
-      <w:lvlJc w:val="left"/>
-      <w:pPr>
-        <w:tabs>
-          <w:tab w:val="num" w:pos="0"/>
-        </w:tabs>
-        <w:ind w:left="2160" w:hanging="360"/>
-      </w:pPr>
-      <w:rPr>
-        <w:rFonts w:ascii="OpenSymbol" w:hAnsi="OpenSymbol" w:cs="OpenSymbol" w:hint="default"/>
-        <w:u w:val="none"/>
-      </w:rPr>
-    </w:lvl>
-    <w:lvl w:ilvl="3">
-      <w:start w:val="1"/>
-      <w:numFmt w:val="bullet"/>
-      <w:lvlText w:val=""/>
-      <w:lvlJc w:val="left"/>
-      <w:pPr>
-        <w:tabs>
-          <w:tab w:val="num" w:pos="0"/>
-        </w:tabs>
-        <w:ind w:left="2880" w:hanging="360"/>
-      </w:pPr>
-      <w:rPr>
-        <w:rFonts w:ascii="Wingdings" w:hAnsi="Wingdings" w:cs="Wingdings" w:hint="default"/>
-        <w:u w:val="none"/>
-      </w:rPr>
-    </w:lvl>
-    <w:lvl w:ilvl="4">
-      <w:start w:val="1"/>
-      <w:numFmt w:val="bullet"/>
-      <w:lvlText w:val=""/>
-      <w:lvlJc w:val="left"/>
-      <w:pPr>
-        <w:tabs>
-          <w:tab w:val="num" w:pos="0"/>
-        </w:tabs>
-        <w:ind w:left="3600" w:hanging="360"/>
-      </w:pPr>
-      <w:rPr>
-        <w:rFonts w:ascii="Wingdings 2" w:hAnsi="Wingdings 2" w:cs="Wingdings 2" w:hint="default"/>
-        <w:u w:val="none"/>
-      </w:rPr>
-    </w:lvl>
-    <w:lvl w:ilvl="5">
-      <w:start w:val="1"/>
-      <w:numFmt w:val="bullet"/>
-      <w:lvlText w:val="■"/>
-      <w:lvlJc w:val="left"/>
-      <w:pPr>
-        <w:tabs>
-          <w:tab w:val="num" w:pos="0"/>
-        </w:tabs>
-        <w:ind w:left="4320" w:hanging="360"/>
-      </w:pPr>
-      <w:rPr>
-        <w:rFonts w:ascii="OpenSymbol" w:hAnsi="OpenSymbol" w:cs="OpenSymbol" w:hint="default"/>
-        <w:u w:val="none"/>
-      </w:rPr>
-    </w:lvl>
-    <w:lvl w:ilvl="6">
-      <w:start w:val="1"/>
-      <w:numFmt w:val="bullet"/>
-      <w:lvlText w:val=""/>
-      <w:lvlJc w:val="left"/>
-      <w:pPr>
-        <w:tabs>
-          <w:tab w:val="num" w:pos="0"/>
-        </w:tabs>
-        <w:ind w:left="5040" w:hanging="360"/>
-      </w:pPr>
-      <w:rPr>
-        <w:rFonts w:ascii="Wingdings" w:hAnsi="Wingdings" w:cs="Wingdings" w:hint="default"/>
-        <w:u w:val="none"/>
-      </w:rPr>
-    </w:lvl>
-    <w:lvl w:ilvl="7">
-      <w:start w:val="1"/>
-      <w:numFmt w:val="bullet"/>
-      <w:lvlText w:val=""/>
-      <w:lvlJc w:val="left"/>
-      <w:pPr>
-        <w:tabs>
-          <w:tab w:val="num" w:pos="0"/>
-        </w:tabs>
-        <w:ind w:left="5760" w:hanging="360"/>
-      </w:pPr>
-      <w:rPr>
-        <w:rFonts w:ascii="Wingdings 2" w:hAnsi="Wingdings 2" w:cs="Wingdings 2" w:hint="default"/>
-        <w:u w:val="none"/>
-      </w:rPr>
-    </w:lvl>
-    <w:lvl w:ilvl="8">
-      <w:start w:val="1"/>
-      <w:numFmt w:val="bullet"/>
-      <w:lvlText w:val="■"/>
-      <w:lvlJc w:val="left"/>
-      <w:pPr>
-        <w:tabs>
-          <w:tab w:val="num" w:pos="0"/>
-        </w:tabs>
-        <w:ind w:left="6480" w:hanging="360"/>
-      </w:pPr>
-      <w:rPr>
-        <w:rFonts w:ascii="OpenSymbol" w:hAnsi="OpenSymbol" w:cs="OpenSymbol" w:hint="default"/>
-        <w:u w:val="none"/>
-      </w:rPr>
     </w:lvl>
   </w:abstractNum>
   <w:abstractNum w:abstractNumId="4" w15:restartNumberingAfterBreak="0">
-    <w:nsid w:val="4D94649F"/>
+    <w:nsid w:val="1D591B9E"/>
     <w:multiLevelType w:val="multilevel"/>
-    <w:tmpl w:val="E7845F62"/>
+    <w:tmpl w:val="8B3CE430"/>
+    <w:lvl w:ilvl="0">
+      <w:start w:val="1"/>
+      <w:numFmt w:val="decimal"/>
+      <w:pStyle w:val="References"/>
+      <w:lvlText w:val="%1."/>
+      <w:lvlJc w:val="left"/>
+      <w:pPr>
+        <w:tabs>
+          <w:tab w:val="num" w:pos="720"/>
+        </w:tabs>
+        <w:ind w:left="720" w:hanging="720"/>
+      </w:pPr>
+    </w:lvl>
+    <w:lvl w:ilvl="1">
+      <w:start w:val="1"/>
+      <w:numFmt w:val="decimal"/>
+      <w:lvlText w:val="%2."/>
+      <w:lvlJc w:val="left"/>
+      <w:pPr>
+        <w:tabs>
+          <w:tab w:val="num" w:pos="1440"/>
+        </w:tabs>
+        <w:ind w:left="1440" w:hanging="720"/>
+      </w:pPr>
+    </w:lvl>
+    <w:lvl w:ilvl="2">
+      <w:start w:val="1"/>
+      <w:numFmt w:val="decimal"/>
+      <w:lvlText w:val="%3."/>
+      <w:lvlJc w:val="left"/>
+      <w:pPr>
+        <w:tabs>
+          <w:tab w:val="num" w:pos="2160"/>
+        </w:tabs>
+        <w:ind w:left="2160" w:hanging="720"/>
+      </w:pPr>
+    </w:lvl>
+    <w:lvl w:ilvl="3">
+      <w:start w:val="1"/>
+      <w:numFmt w:val="decimal"/>
+      <w:lvlText w:val="%4."/>
+      <w:lvlJc w:val="left"/>
+      <w:pPr>
+        <w:tabs>
+          <w:tab w:val="num" w:pos="2880"/>
+        </w:tabs>
+        <w:ind w:left="2880" w:hanging="720"/>
+      </w:pPr>
+    </w:lvl>
+    <w:lvl w:ilvl="4">
+      <w:start w:val="1"/>
+      <w:numFmt w:val="decimal"/>
+      <w:lvlText w:val="%5."/>
+      <w:lvlJc w:val="left"/>
+      <w:pPr>
+        <w:tabs>
+          <w:tab w:val="num" w:pos="3600"/>
+        </w:tabs>
+        <w:ind w:left="3600" w:hanging="720"/>
+      </w:pPr>
+    </w:lvl>
+    <w:lvl w:ilvl="5">
+      <w:start w:val="1"/>
+      <w:numFmt w:val="decimal"/>
+      <w:lvlText w:val="%6."/>
+      <w:lvlJc w:val="left"/>
+      <w:pPr>
+        <w:tabs>
+          <w:tab w:val="num" w:pos="4320"/>
+        </w:tabs>
+        <w:ind w:left="4320" w:hanging="720"/>
+      </w:pPr>
+    </w:lvl>
+    <w:lvl w:ilvl="6">
+      <w:start w:val="1"/>
+      <w:numFmt w:val="decimal"/>
+      <w:lvlText w:val="%7."/>
+      <w:lvlJc w:val="left"/>
+      <w:pPr>
+        <w:tabs>
+          <w:tab w:val="num" w:pos="5040"/>
+        </w:tabs>
+        <w:ind w:left="5040" w:hanging="720"/>
+      </w:pPr>
+    </w:lvl>
+    <w:lvl w:ilvl="7">
+      <w:start w:val="1"/>
+      <w:numFmt w:val="decimal"/>
+      <w:lvlText w:val="%8."/>
+      <w:lvlJc w:val="left"/>
+      <w:pPr>
+        <w:tabs>
+          <w:tab w:val="num" w:pos="5760"/>
+        </w:tabs>
+        <w:ind w:left="5760" w:hanging="720"/>
+      </w:pPr>
+    </w:lvl>
+    <w:lvl w:ilvl="8">
+      <w:start w:val="1"/>
+      <w:numFmt w:val="decimal"/>
+      <w:lvlText w:val="%9."/>
+      <w:lvlJc w:val="left"/>
+      <w:pPr>
+        <w:tabs>
+          <w:tab w:val="num" w:pos="6480"/>
+        </w:tabs>
+        <w:ind w:left="6480" w:hanging="720"/>
+      </w:pPr>
+    </w:lvl>
+  </w:abstractNum>
+  <w:abstractNum w:abstractNumId="5" w15:restartNumberingAfterBreak="0">
+    <w:nsid w:val="2D816F8E"/>
+    <w:multiLevelType w:val="multilevel"/>
+    <w:tmpl w:val="B812010C"/>
     <w:lvl w:ilvl="0">
       <w:start w:val="1"/>
       <w:numFmt w:val="decimal"/>
@@ -2136,124 +2620,10 @@
       </w:rPr>
     </w:lvl>
   </w:abstractNum>
-  <w:abstractNum w:abstractNumId="5" w15:restartNumberingAfterBreak="0">
-    <w:nsid w:val="61B70791"/>
-    <w:multiLevelType w:val="multilevel"/>
-    <w:tmpl w:val="C92070F2"/>
-    <w:lvl w:ilvl="0">
-      <w:start w:val="1"/>
-      <w:numFmt w:val="decimal"/>
-      <w:pStyle w:val="References"/>
-      <w:lvlText w:val="%1."/>
-      <w:lvlJc w:val="left"/>
-      <w:pPr>
-        <w:tabs>
-          <w:tab w:val="num" w:pos="720"/>
-        </w:tabs>
-        <w:ind w:left="720" w:hanging="720"/>
-      </w:pPr>
-    </w:lvl>
-    <w:lvl w:ilvl="1">
-      <w:start w:val="1"/>
-      <w:numFmt w:val="decimal"/>
-      <w:lvlText w:val="%2."/>
-      <w:lvlJc w:val="left"/>
-      <w:pPr>
-        <w:tabs>
-          <w:tab w:val="num" w:pos="1440"/>
-        </w:tabs>
-        <w:ind w:left="1440" w:hanging="720"/>
-      </w:pPr>
-    </w:lvl>
-    <w:lvl w:ilvl="2">
-      <w:start w:val="1"/>
-      <w:numFmt w:val="decimal"/>
-      <w:lvlText w:val="%3."/>
-      <w:lvlJc w:val="left"/>
-      <w:pPr>
-        <w:tabs>
-          <w:tab w:val="num" w:pos="2160"/>
-        </w:tabs>
-        <w:ind w:left="2160" w:hanging="720"/>
-      </w:pPr>
-    </w:lvl>
-    <w:lvl w:ilvl="3">
-      <w:start w:val="1"/>
-      <w:numFmt w:val="decimal"/>
-      <w:lvlText w:val="%4."/>
-      <w:lvlJc w:val="left"/>
-      <w:pPr>
-        <w:tabs>
-          <w:tab w:val="num" w:pos="2880"/>
-        </w:tabs>
-        <w:ind w:left="2880" w:hanging="720"/>
-      </w:pPr>
-    </w:lvl>
-    <w:lvl w:ilvl="4">
-      <w:start w:val="1"/>
-      <w:numFmt w:val="decimal"/>
-      <w:lvlText w:val="%5."/>
-      <w:lvlJc w:val="left"/>
-      <w:pPr>
-        <w:tabs>
-          <w:tab w:val="num" w:pos="3600"/>
-        </w:tabs>
-        <w:ind w:left="3600" w:hanging="720"/>
-      </w:pPr>
-    </w:lvl>
-    <w:lvl w:ilvl="5">
-      <w:start w:val="1"/>
-      <w:numFmt w:val="decimal"/>
-      <w:lvlText w:val="%6."/>
-      <w:lvlJc w:val="left"/>
-      <w:pPr>
-        <w:tabs>
-          <w:tab w:val="num" w:pos="4320"/>
-        </w:tabs>
-        <w:ind w:left="4320" w:hanging="720"/>
-      </w:pPr>
-    </w:lvl>
-    <w:lvl w:ilvl="6">
-      <w:start w:val="1"/>
-      <w:numFmt w:val="decimal"/>
-      <w:lvlText w:val="%7."/>
-      <w:lvlJc w:val="left"/>
-      <w:pPr>
-        <w:tabs>
-          <w:tab w:val="num" w:pos="5040"/>
-        </w:tabs>
-        <w:ind w:left="5040" w:hanging="720"/>
-      </w:pPr>
-    </w:lvl>
-    <w:lvl w:ilvl="7">
-      <w:start w:val="1"/>
-      <w:numFmt w:val="decimal"/>
-      <w:lvlText w:val="%8."/>
-      <w:lvlJc w:val="left"/>
-      <w:pPr>
-        <w:tabs>
-          <w:tab w:val="num" w:pos="5760"/>
-        </w:tabs>
-        <w:ind w:left="5760" w:hanging="720"/>
-      </w:pPr>
-    </w:lvl>
-    <w:lvl w:ilvl="8">
-      <w:start w:val="1"/>
-      <w:numFmt w:val="decimal"/>
-      <w:lvlText w:val="%9."/>
-      <w:lvlJc w:val="left"/>
-      <w:pPr>
-        <w:tabs>
-          <w:tab w:val="num" w:pos="6480"/>
-        </w:tabs>
-        <w:ind w:left="6480" w:hanging="720"/>
-      </w:pPr>
-    </w:lvl>
-  </w:abstractNum>
   <w:abstractNum w:abstractNumId="6" w15:restartNumberingAfterBreak="0">
-    <w:nsid w:val="75BB4F26"/>
+    <w:nsid w:val="389A3C08"/>
     <w:multiLevelType w:val="hybridMultilevel"/>
-    <w:tmpl w:val="32DA3206"/>
+    <w:tmpl w:val="5E30D64C"/>
     <w:lvl w:ilvl="0" w:tplc="08160001">
       <w:start w:val="1"/>
       <w:numFmt w:val="bullet"/>
@@ -2364,16 +2734,16 @@
     </w:lvl>
   </w:abstractNum>
   <w:abstractNum w:abstractNumId="7" w15:restartNumberingAfterBreak="0">
-    <w:nsid w:val="7891151D"/>
+    <w:nsid w:val="3E6B5A16"/>
     <w:multiLevelType w:val="hybridMultilevel"/>
-    <w:tmpl w:val="8146C3F6"/>
+    <w:tmpl w:val="92BEFF68"/>
     <w:lvl w:ilvl="0" w:tplc="0816000F">
       <w:start w:val="1"/>
       <w:numFmt w:val="decimal"/>
       <w:lvlText w:val="%1."/>
       <w:lvlJc w:val="left"/>
       <w:pPr>
-        <w:ind w:left="720" w:hanging="360"/>
+        <w:ind w:left="774" w:hanging="360"/>
       </w:pPr>
     </w:lvl>
     <w:lvl w:ilvl="1" w:tplc="08160019" w:tentative="1">
@@ -2382,7 +2752,7 @@
       <w:lvlText w:val="%2."/>
       <w:lvlJc w:val="left"/>
       <w:pPr>
-        <w:ind w:left="1440" w:hanging="360"/>
+        <w:ind w:left="1494" w:hanging="360"/>
       </w:pPr>
     </w:lvl>
     <w:lvl w:ilvl="2" w:tplc="0816001B" w:tentative="1">
@@ -2391,7 +2761,7 @@
       <w:lvlText w:val="%3."/>
       <w:lvlJc w:val="right"/>
       <w:pPr>
-        <w:ind w:left="2160" w:hanging="180"/>
+        <w:ind w:left="2214" w:hanging="180"/>
       </w:pPr>
     </w:lvl>
     <w:lvl w:ilvl="3" w:tplc="0816000F" w:tentative="1">
@@ -2400,7 +2770,7 @@
       <w:lvlText w:val="%4."/>
       <w:lvlJc w:val="left"/>
       <w:pPr>
-        <w:ind w:left="2880" w:hanging="360"/>
+        <w:ind w:left="2934" w:hanging="360"/>
       </w:pPr>
     </w:lvl>
     <w:lvl w:ilvl="4" w:tplc="08160019" w:tentative="1">
@@ -2409,7 +2779,7 @@
       <w:lvlText w:val="%5."/>
       <w:lvlJc w:val="left"/>
       <w:pPr>
-        <w:ind w:left="3600" w:hanging="360"/>
+        <w:ind w:left="3654" w:hanging="360"/>
       </w:pPr>
     </w:lvl>
     <w:lvl w:ilvl="5" w:tplc="0816001B" w:tentative="1">
@@ -2418,7 +2788,7 @@
       <w:lvlText w:val="%6."/>
       <w:lvlJc w:val="right"/>
       <w:pPr>
-        <w:ind w:left="4320" w:hanging="180"/>
+        <w:ind w:left="4374" w:hanging="180"/>
       </w:pPr>
     </w:lvl>
     <w:lvl w:ilvl="6" w:tplc="0816000F" w:tentative="1">
@@ -2427,7 +2797,7 @@
       <w:lvlText w:val="%7."/>
       <w:lvlJc w:val="left"/>
       <w:pPr>
-        <w:ind w:left="5040" w:hanging="360"/>
+        <w:ind w:left="5094" w:hanging="360"/>
       </w:pPr>
     </w:lvl>
     <w:lvl w:ilvl="7" w:tplc="08160019" w:tentative="1">
@@ -2436,7 +2806,7 @@
       <w:lvlText w:val="%8."/>
       <w:lvlJc w:val="left"/>
       <w:pPr>
-        <w:ind w:left="5760" w:hanging="360"/>
+        <w:ind w:left="5814" w:hanging="360"/>
       </w:pPr>
     </w:lvl>
     <w:lvl w:ilvl="8" w:tplc="0816001B" w:tentative="1">
@@ -2445,33 +2815,497 @@
       <w:lvlText w:val="%9."/>
       <w:lvlJc w:val="right"/>
       <w:pPr>
+        <w:ind w:left="6534" w:hanging="180"/>
+      </w:pPr>
+    </w:lvl>
+  </w:abstractNum>
+  <w:abstractNum w:abstractNumId="8" w15:restartNumberingAfterBreak="0">
+    <w:nsid w:val="4C995B26"/>
+    <w:multiLevelType w:val="hybridMultilevel"/>
+    <w:tmpl w:val="16E24A4C"/>
+    <w:lvl w:ilvl="0" w:tplc="08160001">
+      <w:start w:val="1"/>
+      <w:numFmt w:val="bullet"/>
+      <w:lvlText w:val=""/>
+      <w:lvlJc w:val="left"/>
+      <w:pPr>
+        <w:ind w:left="720" w:hanging="360"/>
+      </w:pPr>
+      <w:rPr>
+        <w:rFonts w:ascii="Symbol" w:hAnsi="Symbol" w:hint="default"/>
+      </w:rPr>
+    </w:lvl>
+    <w:lvl w:ilvl="1" w:tplc="08160003" w:tentative="1">
+      <w:start w:val="1"/>
+      <w:numFmt w:val="bullet"/>
+      <w:lvlText w:val="o"/>
+      <w:lvlJc w:val="left"/>
+      <w:pPr>
+        <w:ind w:left="1440" w:hanging="360"/>
+      </w:pPr>
+      <w:rPr>
+        <w:rFonts w:ascii="Courier New" w:hAnsi="Courier New" w:cs="Courier New" w:hint="default"/>
+      </w:rPr>
+    </w:lvl>
+    <w:lvl w:ilvl="2" w:tplc="08160005" w:tentative="1">
+      <w:start w:val="1"/>
+      <w:numFmt w:val="bullet"/>
+      <w:lvlText w:val=""/>
+      <w:lvlJc w:val="left"/>
+      <w:pPr>
+        <w:ind w:left="2160" w:hanging="360"/>
+      </w:pPr>
+      <w:rPr>
+        <w:rFonts w:ascii="Wingdings" w:hAnsi="Wingdings" w:hint="default"/>
+      </w:rPr>
+    </w:lvl>
+    <w:lvl w:ilvl="3" w:tplc="08160001" w:tentative="1">
+      <w:start w:val="1"/>
+      <w:numFmt w:val="bullet"/>
+      <w:lvlText w:val=""/>
+      <w:lvlJc w:val="left"/>
+      <w:pPr>
+        <w:ind w:left="2880" w:hanging="360"/>
+      </w:pPr>
+      <w:rPr>
+        <w:rFonts w:ascii="Symbol" w:hAnsi="Symbol" w:hint="default"/>
+      </w:rPr>
+    </w:lvl>
+    <w:lvl w:ilvl="4" w:tplc="08160003" w:tentative="1">
+      <w:start w:val="1"/>
+      <w:numFmt w:val="bullet"/>
+      <w:lvlText w:val="o"/>
+      <w:lvlJc w:val="left"/>
+      <w:pPr>
+        <w:ind w:left="3600" w:hanging="360"/>
+      </w:pPr>
+      <w:rPr>
+        <w:rFonts w:ascii="Courier New" w:hAnsi="Courier New" w:cs="Courier New" w:hint="default"/>
+      </w:rPr>
+    </w:lvl>
+    <w:lvl w:ilvl="5" w:tplc="08160005" w:tentative="1">
+      <w:start w:val="1"/>
+      <w:numFmt w:val="bullet"/>
+      <w:lvlText w:val=""/>
+      <w:lvlJc w:val="left"/>
+      <w:pPr>
+        <w:ind w:left="4320" w:hanging="360"/>
+      </w:pPr>
+      <w:rPr>
+        <w:rFonts w:ascii="Wingdings" w:hAnsi="Wingdings" w:hint="default"/>
+      </w:rPr>
+    </w:lvl>
+    <w:lvl w:ilvl="6" w:tplc="08160001" w:tentative="1">
+      <w:start w:val="1"/>
+      <w:numFmt w:val="bullet"/>
+      <w:lvlText w:val=""/>
+      <w:lvlJc w:val="left"/>
+      <w:pPr>
+        <w:ind w:left="5040" w:hanging="360"/>
+      </w:pPr>
+      <w:rPr>
+        <w:rFonts w:ascii="Symbol" w:hAnsi="Symbol" w:hint="default"/>
+      </w:rPr>
+    </w:lvl>
+    <w:lvl w:ilvl="7" w:tplc="08160003" w:tentative="1">
+      <w:start w:val="1"/>
+      <w:numFmt w:val="bullet"/>
+      <w:lvlText w:val="o"/>
+      <w:lvlJc w:val="left"/>
+      <w:pPr>
+        <w:ind w:left="5760" w:hanging="360"/>
+      </w:pPr>
+      <w:rPr>
+        <w:rFonts w:ascii="Courier New" w:hAnsi="Courier New" w:cs="Courier New" w:hint="default"/>
+      </w:rPr>
+    </w:lvl>
+    <w:lvl w:ilvl="8" w:tplc="08160005" w:tentative="1">
+      <w:start w:val="1"/>
+      <w:numFmt w:val="bullet"/>
+      <w:lvlText w:val=""/>
+      <w:lvlJc w:val="left"/>
+      <w:pPr>
+        <w:ind w:left="6480" w:hanging="360"/>
+      </w:pPr>
+      <w:rPr>
+        <w:rFonts w:ascii="Wingdings" w:hAnsi="Wingdings" w:hint="default"/>
+      </w:rPr>
+    </w:lvl>
+  </w:abstractNum>
+  <w:abstractNum w:abstractNumId="9" w15:restartNumberingAfterBreak="0">
+    <w:nsid w:val="5515595D"/>
+    <w:multiLevelType w:val="multilevel"/>
+    <w:tmpl w:val="319C7F82"/>
+    <w:lvl w:ilvl="0">
+      <w:start w:val="1"/>
+      <w:numFmt w:val="decimal"/>
+      <w:lvlText w:val="%1."/>
+      <w:lvlJc w:val="left"/>
+      <w:pPr>
+        <w:tabs>
+          <w:tab w:val="num" w:pos="0"/>
+        </w:tabs>
+        <w:ind w:left="720" w:hanging="360"/>
+      </w:pPr>
+    </w:lvl>
+    <w:lvl w:ilvl="1">
+      <w:start w:val="1"/>
+      <w:numFmt w:val="lowerLetter"/>
+      <w:lvlText w:val="%2."/>
+      <w:lvlJc w:val="left"/>
+      <w:pPr>
+        <w:tabs>
+          <w:tab w:val="num" w:pos="0"/>
+        </w:tabs>
+        <w:ind w:left="1440" w:hanging="360"/>
+      </w:pPr>
+    </w:lvl>
+    <w:lvl w:ilvl="2">
+      <w:start w:val="1"/>
+      <w:numFmt w:val="lowerRoman"/>
+      <w:lvlText w:val="%3."/>
+      <w:lvlJc w:val="right"/>
+      <w:pPr>
+        <w:tabs>
+          <w:tab w:val="num" w:pos="0"/>
+        </w:tabs>
+        <w:ind w:left="2160" w:hanging="180"/>
+      </w:pPr>
+    </w:lvl>
+    <w:lvl w:ilvl="3">
+      <w:start w:val="1"/>
+      <w:numFmt w:val="decimal"/>
+      <w:lvlText w:val="%4."/>
+      <w:lvlJc w:val="left"/>
+      <w:pPr>
+        <w:tabs>
+          <w:tab w:val="num" w:pos="0"/>
+        </w:tabs>
+        <w:ind w:left="2880" w:hanging="360"/>
+      </w:pPr>
+    </w:lvl>
+    <w:lvl w:ilvl="4">
+      <w:start w:val="1"/>
+      <w:numFmt w:val="lowerLetter"/>
+      <w:lvlText w:val="%5."/>
+      <w:lvlJc w:val="left"/>
+      <w:pPr>
+        <w:tabs>
+          <w:tab w:val="num" w:pos="0"/>
+        </w:tabs>
+        <w:ind w:left="3600" w:hanging="360"/>
+      </w:pPr>
+    </w:lvl>
+    <w:lvl w:ilvl="5">
+      <w:start w:val="1"/>
+      <w:numFmt w:val="lowerRoman"/>
+      <w:lvlText w:val="%6."/>
+      <w:lvlJc w:val="right"/>
+      <w:pPr>
+        <w:tabs>
+          <w:tab w:val="num" w:pos="0"/>
+        </w:tabs>
+        <w:ind w:left="4320" w:hanging="180"/>
+      </w:pPr>
+    </w:lvl>
+    <w:lvl w:ilvl="6">
+      <w:start w:val="1"/>
+      <w:numFmt w:val="decimal"/>
+      <w:lvlText w:val="%7."/>
+      <w:lvlJc w:val="left"/>
+      <w:pPr>
+        <w:tabs>
+          <w:tab w:val="num" w:pos="0"/>
+        </w:tabs>
+        <w:ind w:left="5040" w:hanging="360"/>
+      </w:pPr>
+    </w:lvl>
+    <w:lvl w:ilvl="7">
+      <w:start w:val="1"/>
+      <w:numFmt w:val="lowerLetter"/>
+      <w:lvlText w:val="%8."/>
+      <w:lvlJc w:val="left"/>
+      <w:pPr>
+        <w:tabs>
+          <w:tab w:val="num" w:pos="0"/>
+        </w:tabs>
+        <w:ind w:left="5760" w:hanging="360"/>
+      </w:pPr>
+    </w:lvl>
+    <w:lvl w:ilvl="8">
+      <w:start w:val="1"/>
+      <w:numFmt w:val="lowerRoman"/>
+      <w:lvlText w:val="%9."/>
+      <w:lvlJc w:val="right"/>
+      <w:pPr>
+        <w:tabs>
+          <w:tab w:val="num" w:pos="0"/>
+        </w:tabs>
         <w:ind w:left="6480" w:hanging="180"/>
       </w:pPr>
     </w:lvl>
   </w:abstractNum>
-  <w:num w:numId="1" w16cid:durableId="1127309567">
+  <w:abstractNum w:abstractNumId="10" w15:restartNumberingAfterBreak="0">
+    <w:nsid w:val="565C3DF7"/>
+    <w:multiLevelType w:val="multilevel"/>
+    <w:tmpl w:val="E52A3928"/>
+    <w:lvl w:ilvl="0">
+      <w:start w:val="1"/>
+      <w:numFmt w:val="decimal"/>
+      <w:lvlText w:val="%1."/>
+      <w:lvlJc w:val="left"/>
+      <w:pPr>
+        <w:tabs>
+          <w:tab w:val="num" w:pos="720"/>
+        </w:tabs>
+        <w:ind w:left="720" w:hanging="360"/>
+      </w:pPr>
+    </w:lvl>
+    <w:lvl w:ilvl="1" w:tentative="1">
+      <w:start w:val="1"/>
+      <w:numFmt w:val="decimal"/>
+      <w:lvlText w:val="%2."/>
+      <w:lvlJc w:val="left"/>
+      <w:pPr>
+        <w:tabs>
+          <w:tab w:val="num" w:pos="1440"/>
+        </w:tabs>
+        <w:ind w:left="1440" w:hanging="360"/>
+      </w:pPr>
+    </w:lvl>
+    <w:lvl w:ilvl="2" w:tentative="1">
+      <w:start w:val="1"/>
+      <w:numFmt w:val="decimal"/>
+      <w:lvlText w:val="%3."/>
+      <w:lvlJc w:val="left"/>
+      <w:pPr>
+        <w:tabs>
+          <w:tab w:val="num" w:pos="2160"/>
+        </w:tabs>
+        <w:ind w:left="2160" w:hanging="360"/>
+      </w:pPr>
+    </w:lvl>
+    <w:lvl w:ilvl="3" w:tentative="1">
+      <w:start w:val="1"/>
+      <w:numFmt w:val="decimal"/>
+      <w:lvlText w:val="%4."/>
+      <w:lvlJc w:val="left"/>
+      <w:pPr>
+        <w:tabs>
+          <w:tab w:val="num" w:pos="2880"/>
+        </w:tabs>
+        <w:ind w:left="2880" w:hanging="360"/>
+      </w:pPr>
+    </w:lvl>
+    <w:lvl w:ilvl="4" w:tentative="1">
+      <w:start w:val="1"/>
+      <w:numFmt w:val="decimal"/>
+      <w:lvlText w:val="%5."/>
+      <w:lvlJc w:val="left"/>
+      <w:pPr>
+        <w:tabs>
+          <w:tab w:val="num" w:pos="3600"/>
+        </w:tabs>
+        <w:ind w:left="3600" w:hanging="360"/>
+      </w:pPr>
+    </w:lvl>
+    <w:lvl w:ilvl="5" w:tentative="1">
+      <w:start w:val="1"/>
+      <w:numFmt w:val="decimal"/>
+      <w:lvlText w:val="%6."/>
+      <w:lvlJc w:val="left"/>
+      <w:pPr>
+        <w:tabs>
+          <w:tab w:val="num" w:pos="4320"/>
+        </w:tabs>
+        <w:ind w:left="4320" w:hanging="360"/>
+      </w:pPr>
+    </w:lvl>
+    <w:lvl w:ilvl="6" w:tentative="1">
+      <w:start w:val="1"/>
+      <w:numFmt w:val="decimal"/>
+      <w:lvlText w:val="%7."/>
+      <w:lvlJc w:val="left"/>
+      <w:pPr>
+        <w:tabs>
+          <w:tab w:val="num" w:pos="5040"/>
+        </w:tabs>
+        <w:ind w:left="5040" w:hanging="360"/>
+      </w:pPr>
+    </w:lvl>
+    <w:lvl w:ilvl="7" w:tentative="1">
+      <w:start w:val="1"/>
+      <w:numFmt w:val="decimal"/>
+      <w:lvlText w:val="%8."/>
+      <w:lvlJc w:val="left"/>
+      <w:pPr>
+        <w:tabs>
+          <w:tab w:val="num" w:pos="5760"/>
+        </w:tabs>
+        <w:ind w:left="5760" w:hanging="360"/>
+      </w:pPr>
+    </w:lvl>
+    <w:lvl w:ilvl="8" w:tentative="1">
+      <w:start w:val="1"/>
+      <w:numFmt w:val="decimal"/>
+      <w:lvlText w:val="%9."/>
+      <w:lvlJc w:val="left"/>
+      <w:pPr>
+        <w:tabs>
+          <w:tab w:val="num" w:pos="6480"/>
+        </w:tabs>
+        <w:ind w:left="6480" w:hanging="360"/>
+      </w:pPr>
+    </w:lvl>
+  </w:abstractNum>
+  <w:abstractNum w:abstractNumId="11" w15:restartNumberingAfterBreak="0">
+    <w:nsid w:val="604F704C"/>
+    <w:multiLevelType w:val="multilevel"/>
+    <w:tmpl w:val="B46C15AC"/>
+    <w:lvl w:ilvl="0">
+      <w:start w:val="1"/>
+      <w:numFmt w:val="decimal"/>
+      <w:lvlText w:val="%1."/>
+      <w:lvlJc w:val="left"/>
+      <w:pPr>
+        <w:tabs>
+          <w:tab w:val="num" w:pos="0"/>
+        </w:tabs>
+        <w:ind w:left="720" w:hanging="360"/>
+      </w:pPr>
+    </w:lvl>
+    <w:lvl w:ilvl="1">
+      <w:start w:val="1"/>
+      <w:numFmt w:val="lowerLetter"/>
+      <w:lvlText w:val="%2."/>
+      <w:lvlJc w:val="left"/>
+      <w:pPr>
+        <w:tabs>
+          <w:tab w:val="num" w:pos="0"/>
+        </w:tabs>
+        <w:ind w:left="1440" w:hanging="360"/>
+      </w:pPr>
+    </w:lvl>
+    <w:lvl w:ilvl="2">
+      <w:start w:val="1"/>
+      <w:numFmt w:val="lowerRoman"/>
+      <w:lvlText w:val="%3."/>
+      <w:lvlJc w:val="right"/>
+      <w:pPr>
+        <w:tabs>
+          <w:tab w:val="num" w:pos="0"/>
+        </w:tabs>
+        <w:ind w:left="2160" w:hanging="180"/>
+      </w:pPr>
+    </w:lvl>
+    <w:lvl w:ilvl="3">
+      <w:start w:val="1"/>
+      <w:numFmt w:val="decimal"/>
+      <w:lvlText w:val="%4."/>
+      <w:lvlJc w:val="left"/>
+      <w:pPr>
+        <w:tabs>
+          <w:tab w:val="num" w:pos="0"/>
+        </w:tabs>
+        <w:ind w:left="2880" w:hanging="360"/>
+      </w:pPr>
+    </w:lvl>
+    <w:lvl w:ilvl="4">
+      <w:start w:val="1"/>
+      <w:numFmt w:val="lowerLetter"/>
+      <w:lvlText w:val="%5."/>
+      <w:lvlJc w:val="left"/>
+      <w:pPr>
+        <w:tabs>
+          <w:tab w:val="num" w:pos="0"/>
+        </w:tabs>
+        <w:ind w:left="3600" w:hanging="360"/>
+      </w:pPr>
+    </w:lvl>
+    <w:lvl w:ilvl="5">
+      <w:start w:val="1"/>
+      <w:numFmt w:val="lowerRoman"/>
+      <w:lvlText w:val="%6."/>
+      <w:lvlJc w:val="right"/>
+      <w:pPr>
+        <w:tabs>
+          <w:tab w:val="num" w:pos="0"/>
+        </w:tabs>
+        <w:ind w:left="4320" w:hanging="180"/>
+      </w:pPr>
+    </w:lvl>
+    <w:lvl w:ilvl="6">
+      <w:start w:val="1"/>
+      <w:numFmt w:val="decimal"/>
+      <w:lvlText w:val="%7."/>
+      <w:lvlJc w:val="left"/>
+      <w:pPr>
+        <w:tabs>
+          <w:tab w:val="num" w:pos="0"/>
+        </w:tabs>
+        <w:ind w:left="5040" w:hanging="360"/>
+      </w:pPr>
+    </w:lvl>
+    <w:lvl w:ilvl="7">
+      <w:start w:val="1"/>
+      <w:numFmt w:val="lowerLetter"/>
+      <w:lvlText w:val="%8."/>
+      <w:lvlJc w:val="left"/>
+      <w:pPr>
+        <w:tabs>
+          <w:tab w:val="num" w:pos="0"/>
+        </w:tabs>
+        <w:ind w:left="5760" w:hanging="360"/>
+      </w:pPr>
+    </w:lvl>
+    <w:lvl w:ilvl="8">
+      <w:start w:val="1"/>
+      <w:numFmt w:val="lowerRoman"/>
+      <w:lvlText w:val="%9."/>
+      <w:lvlJc w:val="right"/>
+      <w:pPr>
+        <w:tabs>
+          <w:tab w:val="num" w:pos="0"/>
+        </w:tabs>
+        <w:ind w:left="6480" w:hanging="180"/>
+      </w:pPr>
+    </w:lvl>
+  </w:abstractNum>
+  <w:num w:numId="1" w16cid:durableId="1651671034">
+    <w:abstractNumId w:val="5"/>
+  </w:num>
+  <w:num w:numId="2" w16cid:durableId="1026176664">
     <w:abstractNumId w:val="4"/>
   </w:num>
-  <w:num w:numId="2" w16cid:durableId="483859672">
+  <w:num w:numId="3" w16cid:durableId="847402031">
+    <w:abstractNumId w:val="2"/>
+  </w:num>
+  <w:num w:numId="4" w16cid:durableId="921065348">
+    <w:abstractNumId w:val="11"/>
+  </w:num>
+  <w:num w:numId="5" w16cid:durableId="2057660455">
     <w:abstractNumId w:val="3"/>
   </w:num>
-  <w:num w:numId="3" w16cid:durableId="641033735">
-    <w:abstractNumId w:val="5"/>
+  <w:num w:numId="6" w16cid:durableId="1926647858">
+    <w:abstractNumId w:val="9"/>
   </w:num>
-  <w:num w:numId="4" w16cid:durableId="621032808">
-    <w:abstractNumId w:val="2"/>
+  <w:num w:numId="7" w16cid:durableId="614291102">
+    <w:abstractNumId w:val="7"/>
   </w:num>
-  <w:num w:numId="5" w16cid:durableId="1258365363">
+  <w:num w:numId="8" w16cid:durableId="1594433989">
     <w:abstractNumId w:val="6"/>
   </w:num>
-  <w:num w:numId="6" w16cid:durableId="976498463">
-    <w:abstractNumId w:val="7"/>
+  <w:num w:numId="9" w16cid:durableId="1685395499">
+    <w:abstractNumId w:val="8"/>
   </w:num>
-  <w:num w:numId="7" w16cid:durableId="1334410098">
+  <w:num w:numId="10" w16cid:durableId="1583248621">
+    <w:abstractNumId w:val="0"/>
+  </w:num>
+  <w:num w:numId="11" w16cid:durableId="2017689048">
     <w:abstractNumId w:val="1"/>
   </w:num>
-  <w:num w:numId="8" w16cid:durableId="2077430144">
-    <w:abstractNumId w:val="0"/>
+  <w:num w:numId="12" w16cid:durableId="198398169">
+    <w:abstractNumId w:val="10"/>
   </w:num>
 </w:numbering>
 </file>
@@ -3129,6 +3963,13 @@
   </w:style>
   <w:style w:type="character" w:customStyle="1" w:styleId="FootnoteCharacters111">
     <w:name w:val="Footnote Characters111"/>
+    <w:qFormat/>
+    <w:rPr>
+      <w:vertAlign w:val="superscript"/>
+    </w:rPr>
+  </w:style>
+  <w:style w:type="character" w:customStyle="1" w:styleId="FootnoteCharacters1111">
+    <w:name w:val="Footnote Characters1111"/>
     <w:semiHidden/>
     <w:qFormat/>
     <w:rPr>
@@ -3427,6 +4268,13 @@
       <w:vertAlign w:val="superscript"/>
     </w:rPr>
   </w:style>
+  <w:style w:type="character" w:customStyle="1" w:styleId="EndnoteCharacters111">
+    <w:name w:val="Endnote Characters111"/>
+    <w:qFormat/>
+    <w:rPr>
+      <w:vertAlign w:val="superscript"/>
+    </w:rPr>
+  </w:style>
   <w:style w:type="character" w:customStyle="1" w:styleId="Caracteresdanotafinal">
     <w:name w:val="Caracteres da nota final"/>
     <w:qFormat/>
@@ -3445,6 +4293,27 @@
     <w:rPr>
       <w:color w:val="000080"/>
       <w:u w:val="single"/>
+    </w:rPr>
+  </w:style>
+  <w:style w:type="character" w:customStyle="1" w:styleId="InternetLink4">
+    <w:name w:val="Internet Link4"/>
+    <w:qFormat/>
+    <w:rPr>
+      <w:color w:val="000080"/>
+      <w:u w:val="single"/>
+    </w:rPr>
+  </w:style>
+  <w:style w:type="character" w:styleId="UnresolvedMention">
+    <w:name w:val="Unresolved Mention"/>
+    <w:basedOn w:val="DefaultParagraphFont"/>
+    <w:uiPriority w:val="99"/>
+    <w:semiHidden/>
+    <w:unhideWhenUsed/>
+    <w:qFormat/>
+    <w:rsid w:val="00B41AC5"/>
+    <w:rPr>
+      <w:color w:val="605E5C"/>
+      <w:shd w:val="clear" w:color="auto" w:fill="E1DFDD"/>
     </w:rPr>
   </w:style>
   <w:style w:type="character" w:styleId="Hyperlink">
@@ -3576,7 +4445,7 @@
     <w:qFormat/>
     <w:pPr>
       <w:numPr>
-        <w:numId w:val="3"/>
+        <w:numId w:val="2"/>
       </w:numPr>
       <w:jc w:val="both"/>
     </w:pPr>
@@ -3902,18 +4771,6 @@
     <w:semiHidden/>
     <w:unhideWhenUsed/>
     <w:qFormat/>
-  </w:style>
-  <w:style w:type="character" w:styleId="UnresolvedMention">
-    <w:name w:val="Unresolved Mention"/>
-    <w:basedOn w:val="DefaultParagraphFont"/>
-    <w:uiPriority w:val="99"/>
-    <w:semiHidden/>
-    <w:unhideWhenUsed/>
-    <w:rsid w:val="00B41AC5"/>
-    <w:rPr>
-      <w:color w:val="605E5C"/>
-      <w:shd w:val="clear" w:color="auto" w:fill="E1DFDD"/>
-    </w:rPr>
   </w:style>
 </w:styles>
 </file>
@@ -4094,14 +4951,14 @@
 
 <file path=word/webextensions/taskpanes.xml><?xml version="1.0" encoding="utf-8"?>
 <wetp:taskpanes xmlns:wetp="http://schemas.microsoft.com/office/webextensions/taskpanes/2010/11">
-  <wetp:taskpane dockstate="right" visibility="0" width="350" row="0">
+  <wetp:taskpane dockstate="right" visibility="0" width="350" row="1">
     <wetp:webextensionref xmlns:r="http://schemas.openxmlformats.org/officeDocument/2006/relationships" r:id="rId1"/>
   </wetp:taskpane>
 </wetp:taskpanes>
 </file>
 
 <file path=word/webextensions/webextension1.xml><?xml version="1.0" encoding="utf-8"?>
-<we:webextension xmlns:we="http://schemas.microsoft.com/office/webextensions/webextension/2010/11" id="{84F4B9B5-7FE8-426A-BC3C-7B759AAE689E}">
+<we:webextension xmlns:we="http://schemas.microsoft.com/office/webextensions/webextension/2010/11" id="{969FE0DA-EA06-46F1-BC3C-8A7CE67DF790}">
   <we:reference id="72b45444-814d-4fe3-a3e7-14ccf7af1e8c" version="1.2.0.0" store="EXCatalog" storeType="EXCatalog"/>
   <we:alternateReferences>
     <we:reference id="WA200005121" version="1.2.0.0" store="pt-PT" storeType="OMEX"/>

</xml_diff>